<commit_message>
updated sec doc and removed comments from gulpfile.js
</commit_message>
<xml_diff>
--- a/SecurityProtocolChecklist.docx
+++ b/SecurityProtocolChecklist.docx
@@ -309,20 +309,54 @@
                     <w:color w:val="000000" w:themeColor="text1"/>
                   </w:rPr>
                 </w:pPr>
+                <w:proofErr w:type="spellStart"/>
                 <w:r>
                   <w:rPr>
                     <w:rFonts w:ascii="Arial" w:hAnsi="Arial" w:cs="Arial"/>
                     <w:color w:val="000000" w:themeColor="text1"/>
                   </w:rPr>
-                  <w:t xml:space="preserve">Jide Aliu </w:t>
+                  <w:t>Jide</w:t>
+                </w:r>
+                <w:proofErr w:type="spellEnd"/>
+                <w:r>
+                  <w:rPr>
+                    <w:rFonts w:ascii="Arial" w:hAnsi="Arial" w:cs="Arial"/>
+                    <w:color w:val="000000" w:themeColor="text1"/>
+                  </w:rPr>
+                  <w:t xml:space="preserve"> </w:t>
+                </w:r>
+                <w:proofErr w:type="spellStart"/>
+                <w:r>
+                  <w:rPr>
+                    <w:rFonts w:ascii="Arial" w:hAnsi="Arial" w:cs="Arial"/>
+                    <w:color w:val="000000" w:themeColor="text1"/>
+                  </w:rPr>
+                  <w:t>Aliu</w:t>
+                </w:r>
+                <w:proofErr w:type="spellEnd"/>
+                <w:r>
+                  <w:rPr>
+                    <w:rFonts w:ascii="Arial" w:hAnsi="Arial" w:cs="Arial"/>
+                    <w:color w:val="000000" w:themeColor="text1"/>
+                  </w:rPr>
+                  <w:t xml:space="preserve"> </w:t>
                 </w:r>
                 <w:r>
                   <w:rPr>
                     <w:rFonts w:ascii="Arial" w:hAnsi="Arial" w:cs="Arial"/>
                     <w:color w:val="000000" w:themeColor="text1"/>
                   </w:rPr>
-                  <w:t>/ Harry Politis</w:t>
+                  <w:t xml:space="preserve">/ Harry </w:t>
                 </w:r>
+                <w:proofErr w:type="spellStart"/>
+                <w:r>
+                  <w:rPr>
+                    <w:rFonts w:ascii="Arial" w:hAnsi="Arial" w:cs="Arial"/>
+                    <w:color w:val="000000" w:themeColor="text1"/>
+                  </w:rPr>
+                  <w:t>Politis</w:t>
+                </w:r>
+                <w:proofErr w:type="spellEnd"/>
               </w:p>
             </w:tc>
           </w:tr>
@@ -388,7 +422,25 @@
                     <w:color w:val="000000" w:themeColor="text1"/>
                     <w:lang w:val="en-US"/>
                   </w:rPr>
-                  <w:t>2016.ADSP-AD.R2</w:t>
+                  <w:t>2016.ADSP-</w:t>
+                </w:r>
+                <w:proofErr w:type="gramStart"/>
+                <w:r>
+                  <w:rPr>
+                    <w:rFonts w:ascii="Arial" w:eastAsia="Calibri" w:hAnsi="Arial" w:cs="Arial"/>
+                    <w:color w:val="000000" w:themeColor="text1"/>
+                    <w:lang w:val="en-US"/>
+                  </w:rPr>
+                  <w:t>AD.R</w:t>
+                </w:r>
+                <w:proofErr w:type="gramEnd"/>
+                <w:r>
+                  <w:rPr>
+                    <w:rFonts w:ascii="Arial" w:eastAsia="Calibri" w:hAnsi="Arial" w:cs="Arial"/>
+                    <w:color w:val="000000" w:themeColor="text1"/>
+                    <w:lang w:val="en-US"/>
+                  </w:rPr>
+                  <w:t>2</w:t>
                 </w:r>
               </w:p>
               <w:p>
@@ -593,6 +645,7 @@
                   </w:rPr>
                   <w:t xml:space="preserve"> and Lead </w:t>
                 </w:r>
+                <w:proofErr w:type="gramStart"/>
                 <w:r>
                   <w:rPr>
                     <w:rFonts w:ascii="Arial" w:hAnsi="Arial" w:cs="Arial"/>
@@ -618,7 +671,17 @@
                     <w:sz w:val="22"/>
                     <w:szCs w:val="22"/>
                   </w:rPr>
-                  <w:t>,  and Project Manager</w:t>
+                  <w:t>,  and</w:t>
+                </w:r>
+                <w:proofErr w:type="gramEnd"/>
+                <w:r>
+                  <w:rPr>
+                    <w:rFonts w:ascii="Arial" w:hAnsi="Arial" w:cs="Arial"/>
+                    <w:color w:val="000000" w:themeColor="text1"/>
+                    <w:sz w:val="22"/>
+                    <w:szCs w:val="22"/>
+                  </w:rPr>
+                  <w:t xml:space="preserve"> Project Manager</w:t>
                 </w:r>
               </w:p>
               <w:p>
@@ -1169,8 +1232,19 @@
           <w:sz w:val="28"/>
           <w:szCs w:val="28"/>
         </w:rPr>
-        <w:t>Kelsey Gouldthorpe</w:t>
+        <w:t xml:space="preserve">Kelsey </w:t>
       </w:r>
+      <w:proofErr w:type="spellStart"/>
+      <w:r>
+        <w:rPr>
+          <w:rFonts w:ascii="Calibri" w:hAnsi="Calibri"/>
+          <w:color w:val="000000" w:themeColor="text1"/>
+          <w:sz w:val="28"/>
+          <w:szCs w:val="28"/>
+        </w:rPr>
+        <w:t>Gouldthorpe</w:t>
+      </w:r>
+      <w:proofErr w:type="spellEnd"/>
     </w:p>
     <w:p>
       <w:pPr>
@@ -1457,6 +1531,13 @@
                 <w:rFonts w:ascii="Calibri" w:hAnsi="Calibri"/>
                 <w:color w:val="000000" w:themeColor="text1"/>
               </w:rPr>
+              <w:fldChar w:fldCharType="separate"/>
+            </w:r>
+            <w:r>
+              <w:rPr>
+                <w:rFonts w:ascii="Calibri" w:hAnsi="Calibri"/>
+                <w:color w:val="000000" w:themeColor="text1"/>
+              </w:rPr>
               <w:fldChar w:fldCharType="end"/>
             </w:r>
             <w:bookmarkEnd w:id="0"/>
@@ -1610,6 +1691,13 @@
                 <w:rFonts w:ascii="Calibri" w:hAnsi="Calibri"/>
                 <w:color w:val="000000" w:themeColor="text1"/>
               </w:rPr>
+              <w:fldChar w:fldCharType="separate"/>
+            </w:r>
+            <w:r>
+              <w:rPr>
+                <w:rFonts w:ascii="Calibri" w:hAnsi="Calibri"/>
+                <w:color w:val="000000" w:themeColor="text1"/>
+              </w:rPr>
               <w:fldChar w:fldCharType="end"/>
             </w:r>
             <w:r>
@@ -1820,6 +1908,13 @@
                 <w:rFonts w:ascii="Calibri" w:hAnsi="Calibri"/>
                 <w:color w:val="000000" w:themeColor="text1"/>
               </w:rPr>
+              <w:fldChar w:fldCharType="separate"/>
+            </w:r>
+            <w:r>
+              <w:rPr>
+                <w:rFonts w:ascii="Calibri" w:hAnsi="Calibri"/>
+                <w:color w:val="000000" w:themeColor="text1"/>
+              </w:rPr>
               <w:fldChar w:fldCharType="end"/>
             </w:r>
             <w:r>
@@ -1960,6 +2055,13 @@
                 <w:rFonts w:ascii="Calibri" w:hAnsi="Calibri"/>
                 <w:color w:val="000000" w:themeColor="text1"/>
               </w:rPr>
+              <w:fldChar w:fldCharType="separate"/>
+            </w:r>
+            <w:r>
+              <w:rPr>
+                <w:rFonts w:ascii="Calibri" w:hAnsi="Calibri"/>
+                <w:color w:val="000000" w:themeColor="text1"/>
+              </w:rPr>
               <w:fldChar w:fldCharType="end"/>
             </w:r>
             <w:r>
@@ -2144,6 +2246,13 @@
                 <w:rFonts w:ascii="Calibri" w:hAnsi="Calibri"/>
                 <w:color w:val="000000" w:themeColor="text1"/>
               </w:rPr>
+              <w:fldChar w:fldCharType="separate"/>
+            </w:r>
+            <w:r>
+              <w:rPr>
+                <w:rFonts w:ascii="Calibri" w:hAnsi="Calibri"/>
+                <w:color w:val="000000" w:themeColor="text1"/>
+              </w:rPr>
               <w:fldChar w:fldCharType="end"/>
             </w:r>
             <w:r>
@@ -2284,6 +2393,13 @@
                 <w:rFonts w:ascii="Calibri" w:hAnsi="Calibri"/>
                 <w:color w:val="000000" w:themeColor="text1"/>
               </w:rPr>
+              <w:fldChar w:fldCharType="separate"/>
+            </w:r>
+            <w:r>
+              <w:rPr>
+                <w:rFonts w:ascii="Calibri" w:hAnsi="Calibri"/>
+                <w:color w:val="000000" w:themeColor="text1"/>
+              </w:rPr>
               <w:fldChar w:fldCharType="end"/>
             </w:r>
           </w:p>
@@ -2417,6 +2533,13 @@
                 <w:rFonts w:ascii="Calibri" w:hAnsi="Calibri"/>
                 <w:color w:val="000000" w:themeColor="text1"/>
               </w:rPr>
+              <w:fldChar w:fldCharType="separate"/>
+            </w:r>
+            <w:r>
+              <w:rPr>
+                <w:rFonts w:ascii="Calibri" w:hAnsi="Calibri"/>
+                <w:color w:val="000000" w:themeColor="text1"/>
+              </w:rPr>
               <w:fldChar w:fldCharType="end"/>
             </w:r>
             <w:r>
@@ -2644,6 +2767,13 @@
                 <w:rFonts w:ascii="Calibri" w:hAnsi="Calibri"/>
                 <w:color w:val="000000" w:themeColor="text1"/>
               </w:rPr>
+              <w:fldChar w:fldCharType="separate"/>
+            </w:r>
+            <w:r>
+              <w:rPr>
+                <w:rFonts w:ascii="Calibri" w:hAnsi="Calibri"/>
+                <w:color w:val="000000" w:themeColor="text1"/>
+              </w:rPr>
               <w:fldChar w:fldCharType="end"/>
             </w:r>
             <w:r>
@@ -2684,8 +2814,17 @@
                 <w:rFonts w:ascii="Calibri" w:hAnsi="Calibri"/>
                 <w:color w:val="000000" w:themeColor="text1"/>
               </w:rPr>
-              <w:t xml:space="preserve"> to any of the above</w:t>
-            </w:r>
+              <w:t xml:space="preserve"> to any of the </w:t>
+            </w:r>
+            <w:proofErr w:type="gramStart"/>
+            <w:r>
+              <w:rPr>
+                <w:rFonts w:ascii="Calibri" w:hAnsi="Calibri"/>
+                <w:color w:val="000000" w:themeColor="text1"/>
+              </w:rPr>
+              <w:t>above</w:t>
+            </w:r>
+            <w:proofErr w:type="gramEnd"/>
             <w:r>
               <w:rPr>
                 <w:rFonts w:ascii="Calibri" w:hAnsi="Calibri"/>
@@ -2752,8 +2891,8 @@
         <w:tblLook w:val="04A0" w:firstRow="1" w:lastRow="0" w:firstColumn="1" w:lastColumn="0" w:noHBand="0" w:noVBand="1"/>
       </w:tblPr>
       <w:tblGrid>
-        <w:gridCol w:w="6746"/>
-        <w:gridCol w:w="2270"/>
+        <w:gridCol w:w="6741"/>
+        <w:gridCol w:w="2275"/>
       </w:tblGrid>
       <w:tr>
         <w:tc>
@@ -2852,7 +2991,6 @@
               </w:rPr>
               <w:t xml:space="preserve">Yes </w:t>
             </w:r>
-            <w:bookmarkStart w:id="1" w:name="_GoBack"/>
             <w:r>
               <w:rPr>
                 <w:rFonts w:ascii="Calibri" w:hAnsi="Calibri"/>
@@ -2888,9 +3026,15 @@
                 <w:rFonts w:ascii="Calibri" w:hAnsi="Calibri"/>
                 <w:color w:val="000000" w:themeColor="text1"/>
               </w:rPr>
+              <w:fldChar w:fldCharType="separate"/>
+            </w:r>
+            <w:r>
+              <w:rPr>
+                <w:rFonts w:ascii="Calibri" w:hAnsi="Calibri"/>
+                <w:color w:val="000000" w:themeColor="text1"/>
+              </w:rPr>
               <w:fldChar w:fldCharType="end"/>
             </w:r>
-            <w:bookmarkEnd w:id="1"/>
             <w:r>
               <w:rPr>
                 <w:rFonts w:ascii="Calibri" w:hAnsi="Calibri"/>
@@ -3052,7 +3196,128 @@
               </w:rPr>
               <w:fldChar w:fldCharType="begin">
                 <w:ffData>
-                  <w:name w:val="Check1"/>
+                  <w:name w:val=""/>
+                  <w:enabled/>
+                  <w:calcOnExit w:val="0"/>
+                  <w:checkBox>
+                    <w:size w:val="20"/>
+                    <w:default w:val="1"/>
+                  </w:checkBox>
+                </w:ffData>
+              </w:fldChar>
+            </w:r>
+            <w:r>
+              <w:rPr>
+                <w:rFonts w:ascii="Calibri" w:hAnsi="Calibri"/>
+                <w:color w:val="000000" w:themeColor="text1"/>
+              </w:rPr>
+              <w:instrText xml:space="preserve"> FORMCHECKBOX </w:instrText>
+            </w:r>
+            <w:r>
+              <w:rPr>
+                <w:rFonts w:ascii="Calibri" w:hAnsi="Calibri"/>
+                <w:color w:val="000000" w:themeColor="text1"/>
+              </w:rPr>
+            </w:r>
+            <w:r>
+              <w:rPr>
+                <w:rFonts w:ascii="Calibri" w:hAnsi="Calibri"/>
+                <w:color w:val="000000" w:themeColor="text1"/>
+              </w:rPr>
+              <w:fldChar w:fldCharType="end"/>
+            </w:r>
+          </w:p>
+        </w:tc>
+      </w:tr>
+      <w:tr>
+        <w:tc>
+          <w:tcPr>
+            <w:tcW w:w="6912" w:type="dxa"/>
+          </w:tcPr>
+          <w:p>
+            <w:pPr>
+              <w:rPr>
+                <w:color w:val="000000" w:themeColor="text1"/>
+              </w:rPr>
+            </w:pPr>
+            <w:r>
+              <w:rPr>
+                <w:color w:val="000000" w:themeColor="text1"/>
+              </w:rPr>
+              <w:t>Are data stored in a secure server?</w:t>
+            </w:r>
+          </w:p>
+        </w:tc>
+        <w:tc>
+          <w:tcPr>
+            <w:tcW w:w="2330" w:type="dxa"/>
+          </w:tcPr>
+          <w:p>
+            <w:pPr>
+              <w:rPr>
+                <w:rFonts w:ascii="Calibri" w:hAnsi="Calibri"/>
+                <w:color w:val="000000" w:themeColor="text1"/>
+              </w:rPr>
+            </w:pPr>
+            <w:r>
+              <w:rPr>
+                <w:rFonts w:ascii="Calibri" w:hAnsi="Calibri"/>
+                <w:color w:val="000000" w:themeColor="text1"/>
+              </w:rPr>
+              <w:t xml:space="preserve">Yes </w:t>
+            </w:r>
+            <w:r>
+              <w:rPr>
+                <w:rFonts w:ascii="Calibri" w:hAnsi="Calibri"/>
+                <w:color w:val="000000" w:themeColor="text1"/>
+              </w:rPr>
+              <w:fldChar w:fldCharType="begin">
+                <w:ffData>
+                  <w:name w:val=""/>
+                  <w:enabled/>
+                  <w:calcOnExit w:val="0"/>
+                  <w:checkBox>
+                    <w:size w:val="20"/>
+                    <w:default w:val="1"/>
+                  </w:checkBox>
+                </w:ffData>
+              </w:fldChar>
+            </w:r>
+            <w:r>
+              <w:rPr>
+                <w:rFonts w:ascii="Calibri" w:hAnsi="Calibri"/>
+                <w:color w:val="000000" w:themeColor="text1"/>
+              </w:rPr>
+              <w:instrText xml:space="preserve"> FORMCHECKBOX </w:instrText>
+            </w:r>
+            <w:r>
+              <w:rPr>
+                <w:rFonts w:ascii="Calibri" w:hAnsi="Calibri"/>
+                <w:color w:val="000000" w:themeColor="text1"/>
+              </w:rPr>
+            </w:r>
+            <w:r>
+              <w:rPr>
+                <w:rFonts w:ascii="Calibri" w:hAnsi="Calibri"/>
+                <w:color w:val="000000" w:themeColor="text1"/>
+              </w:rPr>
+              <w:fldChar w:fldCharType="end"/>
+            </w:r>
+            <w:r>
+              <w:rPr>
+                <w:rFonts w:ascii="Calibri" w:hAnsi="Calibri"/>
+                <w:color w:val="000000" w:themeColor="text1"/>
+              </w:rPr>
+              <w:t xml:space="preserve"> No </w:t>
+            </w:r>
+            <w:r>
+              <w:rPr>
+                <w:rFonts w:ascii="Calibri" w:hAnsi="Calibri"/>
+                <w:color w:val="000000" w:themeColor="text1"/>
+              </w:rPr>
+              <w:fldChar w:fldCharType="begin">
+                <w:ffData>
+                  <w:name w:val="Check2"/>
                   <w:enabled/>
                   <w:calcOnExit w:val="0"/>
                   <w:checkBox>
@@ -3089,6 +3354,13 @@
               </w:rPr>
               <w:fldChar w:fldCharType="end"/>
             </w:r>
+            <w:r>
+              <w:rPr>
+                <w:rFonts w:ascii="Calibri" w:hAnsi="Calibri"/>
+                <w:color w:val="000000" w:themeColor="text1"/>
+              </w:rPr>
+              <w:t xml:space="preserve"> </w:t>
+            </w:r>
           </w:p>
         </w:tc>
       </w:tr>
@@ -3107,7 +3379,141 @@
               <w:rPr>
                 <w:color w:val="000000" w:themeColor="text1"/>
               </w:rPr>
-              <w:t>Are data stored in a secure server?</w:t>
+              <w:t>Wh</w:t>
+            </w:r>
+            <w:r>
+              <w:rPr>
+                <w:color w:val="000000" w:themeColor="text1"/>
+              </w:rPr>
+              <w:t>at</w:t>
+            </w:r>
+            <w:r>
+              <w:rPr>
+                <w:color w:val="000000" w:themeColor="text1"/>
+              </w:rPr>
+              <w:t xml:space="preserve"> is</w:t>
+            </w:r>
+            <w:r>
+              <w:rPr>
+                <w:color w:val="000000" w:themeColor="text1"/>
+              </w:rPr>
+              <w:t xml:space="preserve"> the </w:t>
+            </w:r>
+            <w:r>
+              <w:rPr>
+                <w:color w:val="000000" w:themeColor="text1"/>
+              </w:rPr>
+              <w:t xml:space="preserve">geographical </w:t>
+            </w:r>
+            <w:r>
+              <w:rPr>
+                <w:color w:val="000000" w:themeColor="text1"/>
+              </w:rPr>
+              <w:t xml:space="preserve">location of the server? </w:t>
+            </w:r>
+            <w:r>
+              <w:rPr>
+                <w:color w:val="000000" w:themeColor="text1"/>
+              </w:rPr>
+              <w:t>Please, specify</w:t>
+            </w:r>
+          </w:p>
+        </w:tc>
+        <w:tc>
+          <w:tcPr>
+            <w:tcW w:w="2330" w:type="dxa"/>
+          </w:tcPr>
+          <w:p>
+            <w:pPr>
+              <w:rPr>
+                <w:rFonts w:ascii="Calibri" w:hAnsi="Calibri"/>
+                <w:color w:val="000000" w:themeColor="text1"/>
+              </w:rPr>
+            </w:pPr>
+          </w:p>
+        </w:tc>
+      </w:tr>
+      <w:tr>
+        <w:tc>
+          <w:tcPr>
+            <w:tcW w:w="6912" w:type="dxa"/>
+          </w:tcPr>
+          <w:p>
+            <w:pPr>
+              <w:rPr>
+                <w:color w:val="000000" w:themeColor="text1"/>
+              </w:rPr>
+            </w:pPr>
+            <w:r>
+              <w:rPr>
+                <w:color w:val="000000" w:themeColor="text1"/>
+              </w:rPr>
+              <w:lastRenderedPageBreak/>
+              <w:t>Are there any specific server requirements</w:t>
+            </w:r>
+            <w:r>
+              <w:rPr>
+                <w:color w:val="000000" w:themeColor="text1"/>
+              </w:rPr>
+              <w:t xml:space="preserve"> (e.g. dedicated server, uptime etc.)</w:t>
+            </w:r>
+            <w:r>
+              <w:rPr>
+                <w:color w:val="000000" w:themeColor="text1"/>
+              </w:rPr>
+              <w:t>?</w:t>
+            </w:r>
+            <w:r>
+              <w:rPr>
+                <w:color w:val="000000" w:themeColor="text1"/>
+              </w:rPr>
+              <w:t xml:space="preserve"> </w:t>
+            </w:r>
+            <w:r>
+              <w:rPr>
+                <w:color w:val="000000" w:themeColor="text1"/>
+              </w:rPr>
+              <w:t>Please specify</w:t>
+            </w:r>
+          </w:p>
+        </w:tc>
+        <w:tc>
+          <w:tcPr>
+            <w:tcW w:w="2330" w:type="dxa"/>
+          </w:tcPr>
+          <w:p>
+            <w:pPr>
+              <w:rPr>
+                <w:rFonts w:ascii="Calibri" w:hAnsi="Calibri"/>
+                <w:color w:val="000000" w:themeColor="text1"/>
+              </w:rPr>
+            </w:pPr>
+            <w:r>
+              <w:rPr>
+                <w:rFonts w:ascii="Calibri" w:hAnsi="Calibri"/>
+                <w:color w:val="000000" w:themeColor="text1"/>
+              </w:rPr>
+              <w:t>AWS Cloud</w:t>
+            </w:r>
+          </w:p>
+        </w:tc>
+      </w:tr>
+      <w:tr>
+        <w:tc>
+          <w:tcPr>
+            <w:tcW w:w="6912" w:type="dxa"/>
+          </w:tcPr>
+          <w:p>
+            <w:pPr>
+              <w:rPr>
+                <w:color w:val="000000" w:themeColor="text1"/>
+              </w:rPr>
+            </w:pPr>
+            <w:r>
+              <w:rPr>
+                <w:color w:val="000000" w:themeColor="text1"/>
+              </w:rPr>
+              <w:t>If a copy of the data is stored outside Nucleus Global, is it in a secure environment?</w:t>
             </w:r>
           </w:p>
         </w:tc>
@@ -3231,6 +3637,50 @@
               </w:rPr>
               <w:t xml:space="preserve"> </w:t>
             </w:r>
+            <w:r>
+              <w:rPr>
+                <w:rFonts w:ascii="Calibri" w:hAnsi="Calibri"/>
+                <w:color w:val="000000" w:themeColor="text1"/>
+              </w:rPr>
+              <w:t xml:space="preserve">N/A </w:t>
+            </w:r>
+            <w:r>
+              <w:rPr>
+                <w:rFonts w:ascii="Calibri" w:hAnsi="Calibri"/>
+                <w:color w:val="000000" w:themeColor="text1"/>
+              </w:rPr>
+              <w:fldChar w:fldCharType="begin">
+                <w:ffData>
+                  <w:name w:val=""/>
+                  <w:enabled/>
+                  <w:calcOnExit w:val="0"/>
+                  <w:checkBox>
+                    <w:size w:val="20"/>
+                    <w:default w:val="1"/>
+                  </w:checkBox>
+                </w:ffData>
+              </w:fldChar>
+            </w:r>
+            <w:r>
+              <w:rPr>
+                <w:rFonts w:ascii="Calibri" w:hAnsi="Calibri"/>
+                <w:color w:val="000000" w:themeColor="text1"/>
+              </w:rPr>
+              <w:instrText xml:space="preserve"> FORMCHECKBOX </w:instrText>
+            </w:r>
+            <w:r>
+              <w:rPr>
+                <w:rFonts w:ascii="Calibri" w:hAnsi="Calibri"/>
+                <w:color w:val="000000" w:themeColor="text1"/>
+              </w:rPr>
+            </w:r>
+            <w:r>
+              <w:rPr>
+                <w:rFonts w:ascii="Calibri" w:hAnsi="Calibri"/>
+                <w:color w:val="000000" w:themeColor="text1"/>
+              </w:rPr>
+              <w:fldChar w:fldCharType="end"/>
+            </w:r>
           </w:p>
         </w:tc>
       </w:tr>
@@ -3241,51 +3691,20 @@
           </w:tcPr>
           <w:p>
             <w:pPr>
-              <w:rPr>
-                <w:color w:val="000000" w:themeColor="text1"/>
-              </w:rPr>
-            </w:pPr>
-            <w:r>
-              <w:rPr>
-                <w:color w:val="000000" w:themeColor="text1"/>
-              </w:rPr>
-              <w:t>Wh</w:t>
-            </w:r>
-            <w:r>
-              <w:rPr>
-                <w:color w:val="000000" w:themeColor="text1"/>
-              </w:rPr>
-              <w:t>at</w:t>
-            </w:r>
-            <w:r>
-              <w:rPr>
-                <w:color w:val="000000" w:themeColor="text1"/>
-              </w:rPr>
-              <w:t xml:space="preserve"> is</w:t>
-            </w:r>
-            <w:r>
-              <w:rPr>
-                <w:color w:val="000000" w:themeColor="text1"/>
-              </w:rPr>
-              <w:t xml:space="preserve"> the </w:t>
-            </w:r>
-            <w:r>
-              <w:rPr>
-                <w:color w:val="000000" w:themeColor="text1"/>
-              </w:rPr>
-              <w:t xml:space="preserve">geographical </w:t>
-            </w:r>
-            <w:r>
-              <w:rPr>
-                <w:color w:val="000000" w:themeColor="text1"/>
-              </w:rPr>
-              <w:t xml:space="preserve">location of the server? </w:t>
-            </w:r>
-            <w:r>
-              <w:rPr>
-                <w:color w:val="000000" w:themeColor="text1"/>
-              </w:rPr>
-              <w:t>Please, specify</w:t>
+              <w:pStyle w:val="ListParagraph"/>
+              <w:numPr>
+                <w:ilvl w:val="0"/>
+                <w:numId w:val="1"/>
+              </w:numPr>
+              <w:rPr>
+                <w:color w:val="000000" w:themeColor="text1"/>
+              </w:rPr>
+            </w:pPr>
+            <w:r>
+              <w:rPr>
+                <w:color w:val="000000" w:themeColor="text1"/>
+              </w:rPr>
+              <w:t>If yes, please provide details</w:t>
             </w:r>
           </w:p>
         </w:tc>
@@ -3306,58 +3725,190 @@
       <w:tr>
         <w:tc>
           <w:tcPr>
-            <w:tcW w:w="6912" w:type="dxa"/>
-          </w:tcPr>
-          <w:p>
-            <w:pPr>
-              <w:rPr>
-                <w:color w:val="000000" w:themeColor="text1"/>
-              </w:rPr>
-            </w:pPr>
-            <w:r>
-              <w:rPr>
-                <w:color w:val="000000" w:themeColor="text1"/>
-              </w:rPr>
-              <w:lastRenderedPageBreak/>
-              <w:t>Are there any specific server requirements</w:t>
-            </w:r>
-            <w:r>
-              <w:rPr>
-                <w:color w:val="000000" w:themeColor="text1"/>
-              </w:rPr>
-              <w:t xml:space="preserve"> (e.g. dedicated server, uptime etc.)</w:t>
-            </w:r>
-            <w:r>
-              <w:rPr>
-                <w:color w:val="000000" w:themeColor="text1"/>
-              </w:rPr>
-              <w:t>?</w:t>
-            </w:r>
-            <w:r>
-              <w:rPr>
+            <w:tcW w:w="6915" w:type="dxa"/>
+          </w:tcPr>
+          <w:p>
+            <w:pPr>
+              <w:rPr>
+                <w:rFonts w:ascii="Calibri" w:hAnsi="Calibri"/>
+                <w:color w:val="000000" w:themeColor="text1"/>
+              </w:rPr>
+            </w:pPr>
+            <w:r>
+              <w:rPr>
+                <w:rFonts w:ascii="Calibri" w:hAnsi="Calibri"/>
+                <w:color w:val="000000" w:themeColor="text1"/>
+              </w:rPr>
+              <w:t xml:space="preserve">Is </w:t>
+            </w:r>
+            <w:r>
+              <w:rPr>
+                <w:rFonts w:ascii="Calibri" w:hAnsi="Calibri"/>
+                <w:color w:val="000000" w:themeColor="text1"/>
+              </w:rPr>
+              <w:t xml:space="preserve">there </w:t>
+            </w:r>
+            <w:r>
+              <w:rPr>
+                <w:rFonts w:ascii="Calibri" w:hAnsi="Calibri"/>
+                <w:color w:val="000000" w:themeColor="text1"/>
+              </w:rPr>
+              <w:t xml:space="preserve">remote access to this data from outside Nucleus </w:t>
+            </w:r>
+            <w:r>
+              <w:rPr>
+                <w:rFonts w:ascii="Calibri" w:hAnsi="Calibri"/>
+                <w:color w:val="000000" w:themeColor="text1"/>
+              </w:rPr>
+              <w:t>G</w:t>
+            </w:r>
+            <w:r>
+              <w:rPr>
+                <w:rFonts w:ascii="Calibri" w:hAnsi="Calibri"/>
+                <w:color w:val="000000" w:themeColor="text1"/>
+              </w:rPr>
+              <w:t xml:space="preserve">lobal? </w:t>
+            </w:r>
+            <w:r>
+              <w:rPr>
+                <w:rFonts w:ascii="Calibri" w:hAnsi="Calibri"/>
+                <w:color w:val="000000" w:themeColor="text1"/>
+              </w:rPr>
+              <w:t xml:space="preserve">If </w:t>
+            </w:r>
+            <w:proofErr w:type="gramStart"/>
+            <w:r>
+              <w:rPr>
+                <w:rFonts w:ascii="Calibri" w:hAnsi="Calibri"/>
+                <w:color w:val="000000" w:themeColor="text1"/>
+              </w:rPr>
+              <w:t>yes</w:t>
+            </w:r>
+            <w:proofErr w:type="gramEnd"/>
+            <w:r>
+              <w:rPr>
+                <w:rFonts w:ascii="Calibri" w:hAnsi="Calibri"/>
                 <w:color w:val="000000" w:themeColor="text1"/>
               </w:rPr>
               <w:t xml:space="preserve"> </w:t>
             </w:r>
             <w:r>
               <w:rPr>
-                <w:color w:val="000000" w:themeColor="text1"/>
-              </w:rPr>
-              <w:t>Please specify</w:t>
-            </w:r>
-          </w:p>
-        </w:tc>
-        <w:tc>
-          <w:tcPr>
-            <w:tcW w:w="2330" w:type="dxa"/>
-          </w:tcPr>
-          <w:p>
-            <w:pPr>
-              <w:rPr>
-                <w:rFonts w:ascii="Calibri" w:hAnsi="Calibri"/>
-                <w:color w:val="000000" w:themeColor="text1"/>
-              </w:rPr>
-            </w:pPr>
+                <w:rFonts w:ascii="Calibri" w:hAnsi="Calibri"/>
+                <w:color w:val="000000" w:themeColor="text1"/>
+              </w:rPr>
+              <w:t>see below</w:t>
+            </w:r>
+          </w:p>
+        </w:tc>
+        <w:tc>
+          <w:tcPr>
+            <w:tcW w:w="2327" w:type="dxa"/>
+          </w:tcPr>
+          <w:p>
+            <w:pPr>
+              <w:rPr>
+                <w:rFonts w:ascii="Calibri" w:hAnsi="Calibri"/>
+                <w:color w:val="000000" w:themeColor="text1"/>
+              </w:rPr>
+            </w:pPr>
+            <w:r>
+              <w:rPr>
+                <w:rFonts w:ascii="Calibri" w:hAnsi="Calibri"/>
+                <w:color w:val="000000" w:themeColor="text1"/>
+              </w:rPr>
+              <w:t xml:space="preserve">Yes </w:t>
+            </w:r>
+            <w:r>
+              <w:rPr>
+                <w:rFonts w:ascii="Calibri" w:hAnsi="Calibri"/>
+                <w:color w:val="000000" w:themeColor="text1"/>
+              </w:rPr>
+              <w:fldChar w:fldCharType="begin">
+                <w:ffData>
+                  <w:name w:val="Check2"/>
+                  <w:enabled/>
+                  <w:calcOnExit w:val="0"/>
+                  <w:checkBox>
+                    <w:sizeAuto/>
+                    <w:default w:val="0"/>
+                  </w:checkBox>
+                </w:ffData>
+              </w:fldChar>
+            </w:r>
+            <w:r>
+              <w:rPr>
+                <w:rFonts w:ascii="Calibri" w:hAnsi="Calibri"/>
+                <w:color w:val="000000" w:themeColor="text1"/>
+              </w:rPr>
+              <w:instrText xml:space="preserve"> FORMCHECKBOX </w:instrText>
+            </w:r>
+            <w:r>
+              <w:rPr>
+                <w:rFonts w:ascii="Calibri" w:hAnsi="Calibri"/>
+                <w:color w:val="000000" w:themeColor="text1"/>
+              </w:rPr>
+            </w:r>
+            <w:r>
+              <w:rPr>
+                <w:rFonts w:ascii="Calibri" w:hAnsi="Calibri"/>
+                <w:color w:val="000000" w:themeColor="text1"/>
+              </w:rPr>
+              <w:fldChar w:fldCharType="separate"/>
+            </w:r>
+            <w:r>
+              <w:rPr>
+                <w:rFonts w:ascii="Calibri" w:hAnsi="Calibri"/>
+                <w:color w:val="000000" w:themeColor="text1"/>
+              </w:rPr>
+              <w:fldChar w:fldCharType="end"/>
+            </w:r>
+            <w:r>
+              <w:rPr>
+                <w:rFonts w:ascii="Calibri" w:hAnsi="Calibri"/>
+                <w:color w:val="000000" w:themeColor="text1"/>
+              </w:rPr>
+              <w:t xml:space="preserve"> No </w:t>
+            </w:r>
+            <w:r>
+              <w:rPr>
+                <w:rFonts w:ascii="Calibri" w:hAnsi="Calibri"/>
+                <w:color w:val="000000" w:themeColor="text1"/>
+              </w:rPr>
+              <w:fldChar w:fldCharType="begin">
+                <w:ffData>
+                  <w:name w:val="Check2"/>
+                  <w:enabled/>
+                  <w:calcOnExit w:val="0"/>
+                  <w:checkBox>
+                    <w:size w:val="20"/>
+                    <w:default w:val="1"/>
+                  </w:checkBox>
+                </w:ffData>
+              </w:fldChar>
+            </w:r>
+            <w:bookmarkStart w:id="1" w:name="Check2"/>
+            <w:r>
+              <w:rPr>
+                <w:rFonts w:ascii="Calibri" w:hAnsi="Calibri"/>
+                <w:color w:val="000000" w:themeColor="text1"/>
+              </w:rPr>
+              <w:instrText xml:space="preserve"> FORMCHECKBOX </w:instrText>
+            </w:r>
+            <w:r>
+              <w:rPr>
+                <w:rFonts w:ascii="Calibri" w:hAnsi="Calibri"/>
+                <w:color w:val="000000" w:themeColor="text1"/>
+              </w:rPr>
+            </w:r>
+            <w:r>
+              <w:rPr>
+                <w:rFonts w:ascii="Calibri" w:hAnsi="Calibri"/>
+                <w:color w:val="000000" w:themeColor="text1"/>
+              </w:rPr>
+              <w:fldChar w:fldCharType="end"/>
+            </w:r>
+            <w:bookmarkEnd w:id="1"/>
           </w:p>
         </w:tc>
       </w:tr>
@@ -3368,15 +3919,20 @@
           </w:tcPr>
           <w:p>
             <w:pPr>
-              <w:rPr>
-                <w:color w:val="000000" w:themeColor="text1"/>
-              </w:rPr>
-            </w:pPr>
-            <w:r>
-              <w:rPr>
-                <w:color w:val="000000" w:themeColor="text1"/>
-              </w:rPr>
-              <w:t>If a copy of the data is stored outside Nucleus Global, is it in a secure environment?</w:t>
+              <w:pStyle w:val="ListParagraph"/>
+              <w:numPr>
+                <w:ilvl w:val="0"/>
+                <w:numId w:val="1"/>
+              </w:numPr>
+              <w:rPr>
+                <w:color w:val="000000" w:themeColor="text1"/>
+              </w:rPr>
+            </w:pPr>
+            <w:r>
+              <w:rPr>
+                <w:color w:val="000000" w:themeColor="text1"/>
+              </w:rPr>
+              <w:t>Controlled</w:t>
             </w:r>
           </w:p>
         </w:tc>
@@ -3449,6 +4005,8 @@
               </w:rPr>
               <w:t xml:space="preserve"> No </w:t>
             </w:r>
+            <w:bookmarkStart w:id="2" w:name="_GoBack"/>
+            <w:bookmarkEnd w:id="2"/>
             <w:r>
               <w:rPr>
                 <w:rFonts w:ascii="Calibri" w:hAnsi="Calibri"/>
@@ -3500,12 +4058,50 @@
               </w:rPr>
               <w:t xml:space="preserve"> </w:t>
             </w:r>
-            <w:r>
-              <w:rPr>
-                <w:rFonts w:ascii="Calibri" w:hAnsi="Calibri"/>
-                <w:color w:val="000000" w:themeColor="text1"/>
-              </w:rPr>
-              <w:t xml:space="preserve">N/A </w:t>
+          </w:p>
+        </w:tc>
+      </w:tr>
+      <w:tr>
+        <w:tc>
+          <w:tcPr>
+            <w:tcW w:w="6912" w:type="dxa"/>
+          </w:tcPr>
+          <w:p>
+            <w:pPr>
+              <w:pStyle w:val="ListParagraph"/>
+              <w:numPr>
+                <w:ilvl w:val="0"/>
+                <w:numId w:val="1"/>
+              </w:numPr>
+              <w:rPr>
+                <w:color w:val="000000" w:themeColor="text1"/>
+              </w:rPr>
+            </w:pPr>
+            <w:r>
+              <w:rPr>
+                <w:color w:val="000000" w:themeColor="text1"/>
+              </w:rPr>
+              <w:t>Limited</w:t>
+            </w:r>
+          </w:p>
+        </w:tc>
+        <w:tc>
+          <w:tcPr>
+            <w:tcW w:w="2330" w:type="dxa"/>
+          </w:tcPr>
+          <w:p>
+            <w:pPr>
+              <w:rPr>
+                <w:rFonts w:ascii="Calibri" w:hAnsi="Calibri"/>
+                <w:color w:val="000000" w:themeColor="text1"/>
+              </w:rPr>
+            </w:pPr>
+            <w:r>
+              <w:rPr>
+                <w:rFonts w:ascii="Calibri" w:hAnsi="Calibri"/>
+                <w:color w:val="000000" w:themeColor="text1"/>
+              </w:rPr>
+              <w:t xml:space="preserve">Yes </w:t>
             </w:r>
             <w:r>
               <w:rPr>
@@ -3551,127 +4147,12 @@
               </w:rPr>
               <w:fldChar w:fldCharType="end"/>
             </w:r>
-          </w:p>
-        </w:tc>
-      </w:tr>
-      <w:tr>
-        <w:tc>
-          <w:tcPr>
-            <w:tcW w:w="6912" w:type="dxa"/>
-          </w:tcPr>
-          <w:p>
-            <w:pPr>
-              <w:pStyle w:val="ListParagraph"/>
-              <w:numPr>
-                <w:ilvl w:val="0"/>
-                <w:numId w:val="1"/>
-              </w:numPr>
-              <w:rPr>
-                <w:color w:val="000000" w:themeColor="text1"/>
-              </w:rPr>
-            </w:pPr>
-            <w:r>
-              <w:rPr>
-                <w:color w:val="000000" w:themeColor="text1"/>
-              </w:rPr>
-              <w:t>If yes, please provide details</w:t>
-            </w:r>
-          </w:p>
-        </w:tc>
-        <w:tc>
-          <w:tcPr>
-            <w:tcW w:w="2330" w:type="dxa"/>
-          </w:tcPr>
-          <w:p>
-            <w:pPr>
-              <w:rPr>
-                <w:rFonts w:ascii="Calibri" w:hAnsi="Calibri"/>
-                <w:color w:val="000000" w:themeColor="text1"/>
-              </w:rPr>
-            </w:pPr>
-          </w:p>
-        </w:tc>
-      </w:tr>
-      <w:tr>
-        <w:tc>
-          <w:tcPr>
-            <w:tcW w:w="6915" w:type="dxa"/>
-          </w:tcPr>
-          <w:p>
-            <w:pPr>
-              <w:rPr>
-                <w:rFonts w:ascii="Calibri" w:hAnsi="Calibri"/>
-                <w:color w:val="000000" w:themeColor="text1"/>
-              </w:rPr>
-            </w:pPr>
-            <w:r>
-              <w:rPr>
-                <w:rFonts w:ascii="Calibri" w:hAnsi="Calibri"/>
-                <w:color w:val="000000" w:themeColor="text1"/>
-              </w:rPr>
-              <w:t xml:space="preserve">Is </w:t>
-            </w:r>
-            <w:r>
-              <w:rPr>
-                <w:rFonts w:ascii="Calibri" w:hAnsi="Calibri"/>
-                <w:color w:val="000000" w:themeColor="text1"/>
-              </w:rPr>
-              <w:t xml:space="preserve">there </w:t>
-            </w:r>
-            <w:r>
-              <w:rPr>
-                <w:rFonts w:ascii="Calibri" w:hAnsi="Calibri"/>
-                <w:color w:val="000000" w:themeColor="text1"/>
-              </w:rPr>
-              <w:t xml:space="preserve">remote access to this data from outside Nucleus </w:t>
-            </w:r>
-            <w:r>
-              <w:rPr>
-                <w:rFonts w:ascii="Calibri" w:hAnsi="Calibri"/>
-                <w:color w:val="000000" w:themeColor="text1"/>
-              </w:rPr>
-              <w:t>G</w:t>
-            </w:r>
-            <w:r>
-              <w:rPr>
-                <w:rFonts w:ascii="Calibri" w:hAnsi="Calibri"/>
-                <w:color w:val="000000" w:themeColor="text1"/>
-              </w:rPr>
-              <w:t xml:space="preserve">lobal? </w:t>
-            </w:r>
-            <w:r>
-              <w:rPr>
-                <w:rFonts w:ascii="Calibri" w:hAnsi="Calibri"/>
-                <w:color w:val="000000" w:themeColor="text1"/>
-              </w:rPr>
-              <w:t xml:space="preserve">If yes </w:t>
-            </w:r>
-            <w:r>
-              <w:rPr>
-                <w:rFonts w:ascii="Calibri" w:hAnsi="Calibri"/>
-                <w:color w:val="000000" w:themeColor="text1"/>
-              </w:rPr>
-              <w:t>see below</w:t>
-            </w:r>
-          </w:p>
-        </w:tc>
-        <w:tc>
-          <w:tcPr>
-            <w:tcW w:w="2327" w:type="dxa"/>
-          </w:tcPr>
-          <w:p>
-            <w:pPr>
-              <w:rPr>
-                <w:rFonts w:ascii="Calibri" w:hAnsi="Calibri"/>
-                <w:color w:val="000000" w:themeColor="text1"/>
-              </w:rPr>
-            </w:pPr>
-            <w:r>
-              <w:rPr>
-                <w:rFonts w:ascii="Calibri" w:hAnsi="Calibri"/>
-                <w:color w:val="000000" w:themeColor="text1"/>
-              </w:rPr>
-              <w:t xml:space="preserve">Yes </w:t>
+            <w:r>
+              <w:rPr>
+                <w:rFonts w:ascii="Calibri" w:hAnsi="Calibri"/>
+                <w:color w:val="000000" w:themeColor="text1"/>
+              </w:rPr>
+              <w:t xml:space="preserve"> No </w:t>
             </w:r>
             <w:r>
               <w:rPr>
@@ -3722,6 +4203,102 @@
                 <w:rFonts w:ascii="Calibri" w:hAnsi="Calibri"/>
                 <w:color w:val="000000" w:themeColor="text1"/>
               </w:rPr>
+              <w:t xml:space="preserve"> </w:t>
+            </w:r>
+          </w:p>
+        </w:tc>
+      </w:tr>
+      <w:tr>
+        <w:tc>
+          <w:tcPr>
+            <w:tcW w:w="6912" w:type="dxa"/>
+          </w:tcPr>
+          <w:p>
+            <w:pPr>
+              <w:pStyle w:val="ListParagraph"/>
+              <w:numPr>
+                <w:ilvl w:val="0"/>
+                <w:numId w:val="1"/>
+              </w:numPr>
+              <w:rPr>
+                <w:color w:val="000000" w:themeColor="text1"/>
+              </w:rPr>
+            </w:pPr>
+            <w:r>
+              <w:rPr>
+                <w:color w:val="000000" w:themeColor="text1"/>
+              </w:rPr>
+              <w:t>Password Protected</w:t>
+            </w:r>
+          </w:p>
+        </w:tc>
+        <w:tc>
+          <w:tcPr>
+            <w:tcW w:w="2330" w:type="dxa"/>
+          </w:tcPr>
+          <w:p>
+            <w:pPr>
+              <w:rPr>
+                <w:rFonts w:ascii="Calibri" w:hAnsi="Calibri"/>
+                <w:color w:val="000000" w:themeColor="text1"/>
+              </w:rPr>
+            </w:pPr>
+            <w:r>
+              <w:rPr>
+                <w:rFonts w:ascii="Calibri" w:hAnsi="Calibri"/>
+                <w:color w:val="000000" w:themeColor="text1"/>
+              </w:rPr>
+              <w:t xml:space="preserve">Yes </w:t>
+            </w:r>
+            <w:r>
+              <w:rPr>
+                <w:rFonts w:ascii="Calibri" w:hAnsi="Calibri"/>
+                <w:color w:val="000000" w:themeColor="text1"/>
+              </w:rPr>
+              <w:fldChar w:fldCharType="begin">
+                <w:ffData>
+                  <w:name w:val="Check1"/>
+                  <w:enabled/>
+                  <w:calcOnExit w:val="0"/>
+                  <w:checkBox>
+                    <w:sizeAuto/>
+                    <w:default w:val="0"/>
+                  </w:checkBox>
+                </w:ffData>
+              </w:fldChar>
+            </w:r>
+            <w:r>
+              <w:rPr>
+                <w:rFonts w:ascii="Calibri" w:hAnsi="Calibri"/>
+                <w:color w:val="000000" w:themeColor="text1"/>
+              </w:rPr>
+              <w:instrText xml:space="preserve"> FORMCHECKBOX </w:instrText>
+            </w:r>
+            <w:r>
+              <w:rPr>
+                <w:rFonts w:ascii="Calibri" w:hAnsi="Calibri"/>
+                <w:color w:val="000000" w:themeColor="text1"/>
+              </w:rPr>
+            </w:r>
+            <w:r>
+              <w:rPr>
+                <w:rFonts w:ascii="Calibri" w:hAnsi="Calibri"/>
+                <w:color w:val="000000" w:themeColor="text1"/>
+              </w:rPr>
+              <w:fldChar w:fldCharType="separate"/>
+            </w:r>
+            <w:r>
+              <w:rPr>
+                <w:rFonts w:ascii="Calibri" w:hAnsi="Calibri"/>
+                <w:color w:val="000000" w:themeColor="text1"/>
+              </w:rPr>
+              <w:fldChar w:fldCharType="end"/>
+            </w:r>
+            <w:r>
+              <w:rPr>
+                <w:rFonts w:ascii="Calibri" w:hAnsi="Calibri"/>
+                <w:color w:val="000000" w:themeColor="text1"/>
+              </w:rPr>
               <w:t xml:space="preserve"> No </w:t>
             </w:r>
             <w:r>
@@ -3768,6 +4345,13 @@
               </w:rPr>
               <w:fldChar w:fldCharType="end"/>
             </w:r>
+            <w:r>
+              <w:rPr>
+                <w:rFonts w:ascii="Calibri" w:hAnsi="Calibri"/>
+                <w:color w:val="000000" w:themeColor="text1"/>
+              </w:rPr>
+              <w:t xml:space="preserve"> </w:t>
+            </w:r>
           </w:p>
         </w:tc>
       </w:tr>
@@ -3791,7 +4375,7 @@
               <w:rPr>
                 <w:color w:val="000000" w:themeColor="text1"/>
               </w:rPr>
-              <w:t>Controlled</w:t>
+              <w:t>Conducted over an encrypted network</w:t>
             </w:r>
           </w:p>
         </w:tc>
@@ -3918,27 +4502,115 @@
           </w:p>
         </w:tc>
       </w:tr>
+    </w:tbl>
+    <w:p>
+      <w:pPr>
+        <w:rPr>
+          <w:color w:val="000000" w:themeColor="text1"/>
+        </w:rPr>
+      </w:pPr>
+    </w:p>
+    <w:tbl>
+      <w:tblPr>
+        <w:tblStyle w:val="TableGrid"/>
+        <w:tblW w:w="0" w:type="auto"/>
+        <w:tblLook w:val="04A0" w:firstRow="1" w:lastRow="0" w:firstColumn="1" w:lastColumn="0" w:noHBand="0" w:noVBand="1"/>
+      </w:tblPr>
+      <w:tblGrid>
+        <w:gridCol w:w="6728"/>
+        <w:gridCol w:w="2288"/>
+      </w:tblGrid>
       <w:tr>
         <w:tc>
           <w:tcPr>
+            <w:tcW w:w="9242" w:type="dxa"/>
+            <w:gridSpan w:val="2"/>
+          </w:tcPr>
+          <w:p>
+            <w:pPr>
+              <w:rPr>
+                <w:rFonts w:ascii="Calibri" w:hAnsi="Calibri"/>
+                <w:color w:val="000000" w:themeColor="text1"/>
+                <w:sz w:val="32"/>
+                <w:szCs w:val="32"/>
+              </w:rPr>
+            </w:pPr>
+            <w:r>
+              <w:rPr>
+                <w:rFonts w:ascii="Calibri" w:hAnsi="Calibri"/>
+                <w:color w:val="000000" w:themeColor="text1"/>
+                <w:sz w:val="32"/>
+                <w:szCs w:val="32"/>
+              </w:rPr>
+              <w:t>Data</w:t>
+            </w:r>
+            <w:r>
+              <w:rPr>
+                <w:rFonts w:ascii="Calibri" w:hAnsi="Calibri"/>
+                <w:color w:val="000000" w:themeColor="text1"/>
+                <w:sz w:val="32"/>
+                <w:szCs w:val="32"/>
+              </w:rPr>
+              <w:t xml:space="preserve"> Security &amp;</w:t>
+            </w:r>
+            <w:r>
+              <w:rPr>
+                <w:rFonts w:ascii="Calibri" w:hAnsi="Calibri"/>
+                <w:color w:val="000000" w:themeColor="text1"/>
+                <w:sz w:val="32"/>
+                <w:szCs w:val="32"/>
+              </w:rPr>
+              <w:t xml:space="preserve"> Backup</w:t>
+            </w:r>
+          </w:p>
+        </w:tc>
+      </w:tr>
+      <w:tr>
+        <w:tc>
+          <w:tcPr>
             <w:tcW w:w="6912" w:type="dxa"/>
           </w:tcPr>
           <w:p>
             <w:pPr>
-              <w:pStyle w:val="ListParagraph"/>
-              <w:numPr>
-                <w:ilvl w:val="0"/>
-                <w:numId w:val="1"/>
-              </w:numPr>
-              <w:rPr>
-                <w:color w:val="000000" w:themeColor="text1"/>
-              </w:rPr>
-            </w:pPr>
-            <w:r>
-              <w:rPr>
-                <w:color w:val="000000" w:themeColor="text1"/>
-              </w:rPr>
-              <w:t>Limited</w:t>
+              <w:rPr>
+                <w:color w:val="000000" w:themeColor="text1"/>
+              </w:rPr>
+            </w:pPr>
+            <w:r>
+              <w:rPr>
+                <w:color w:val="000000" w:themeColor="text1"/>
+              </w:rPr>
+              <w:t xml:space="preserve">What is the level of encryption for </w:t>
+            </w:r>
+            <w:r>
+              <w:rPr>
+                <w:color w:val="000000" w:themeColor="text1"/>
+              </w:rPr>
+              <w:t xml:space="preserve">these </w:t>
+            </w:r>
+            <w:r>
+              <w:rPr>
+                <w:color w:val="000000" w:themeColor="text1"/>
+              </w:rPr>
+              <w:t xml:space="preserve">data and who authorised this? </w:t>
+            </w:r>
+            <w:r>
+              <w:rPr>
+                <w:color w:val="000000" w:themeColor="text1"/>
+              </w:rPr>
+              <w:t>P</w:t>
+            </w:r>
+            <w:r>
+              <w:rPr>
+                <w:color w:val="000000" w:themeColor="text1"/>
+              </w:rPr>
+              <w:t xml:space="preserve">lease </w:t>
+            </w:r>
+            <w:r>
+              <w:rPr>
+                <w:color w:val="000000" w:themeColor="text1"/>
+              </w:rPr>
+              <w:t>provide confirmation</w:t>
             </w:r>
           </w:p>
         </w:tc>
@@ -3951,12 +4623,87 @@
               <w:rPr>
                 <w:rFonts w:ascii="Calibri" w:hAnsi="Calibri"/>
                 <w:color w:val="000000" w:themeColor="text1"/>
-              </w:rPr>
-            </w:pPr>
-            <w:r>
-              <w:rPr>
-                <w:rFonts w:ascii="Calibri" w:hAnsi="Calibri"/>
-                <w:color w:val="000000" w:themeColor="text1"/>
+                <w:sz w:val="26"/>
+                <w:szCs w:val="26"/>
+              </w:rPr>
+            </w:pPr>
+            <w:r>
+              <w:rPr>
+                <w:rFonts w:ascii="Calibri" w:hAnsi="Calibri"/>
+                <w:color w:val="000000" w:themeColor="text1"/>
+                <w:sz w:val="26"/>
+                <w:szCs w:val="26"/>
+              </w:rPr>
+              <w:t>SSL – Nucleus Global</w:t>
+            </w:r>
+          </w:p>
+        </w:tc>
+      </w:tr>
+      <w:tr>
+        <w:tc>
+          <w:tcPr>
+            <w:tcW w:w="6912" w:type="dxa"/>
+          </w:tcPr>
+          <w:p>
+            <w:pPr>
+              <w:rPr>
+                <w:color w:val="000000" w:themeColor="text1"/>
+              </w:rPr>
+            </w:pPr>
+            <w:r>
+              <w:rPr>
+                <w:rFonts w:ascii="Calibri" w:hAnsi="Calibri"/>
+                <w:color w:val="000000" w:themeColor="text1"/>
+              </w:rPr>
+              <w:t>Is there a regular back</w:t>
+            </w:r>
+            <w:r>
+              <w:rPr>
+                <w:rFonts w:ascii="Calibri" w:hAnsi="Calibri"/>
+                <w:color w:val="000000" w:themeColor="text1"/>
+              </w:rPr>
+              <w:t>-</w:t>
+            </w:r>
+            <w:r>
+              <w:rPr>
+                <w:rFonts w:ascii="Calibri" w:hAnsi="Calibri"/>
+                <w:color w:val="000000" w:themeColor="text1"/>
+              </w:rPr>
+              <w:t xml:space="preserve">up plan in place for </w:t>
+            </w:r>
+            <w:r>
+              <w:rPr>
+                <w:rFonts w:ascii="Calibri" w:hAnsi="Calibri"/>
+                <w:color w:val="000000" w:themeColor="text1"/>
+              </w:rPr>
+              <w:t xml:space="preserve">these </w:t>
+            </w:r>
+            <w:r>
+              <w:rPr>
+                <w:rFonts w:ascii="Calibri" w:hAnsi="Calibri"/>
+                <w:color w:val="000000" w:themeColor="text1"/>
+              </w:rPr>
+              <w:t>data?</w:t>
+            </w:r>
+          </w:p>
+        </w:tc>
+        <w:tc>
+          <w:tcPr>
+            <w:tcW w:w="2330" w:type="dxa"/>
+          </w:tcPr>
+          <w:p>
+            <w:pPr>
+              <w:rPr>
+                <w:rFonts w:ascii="Calibri" w:hAnsi="Calibri"/>
+                <w:color w:val="000000" w:themeColor="text1"/>
+                <w:szCs w:val="26"/>
+              </w:rPr>
+            </w:pPr>
+            <w:r>
+              <w:rPr>
+                <w:rFonts w:ascii="Calibri" w:hAnsi="Calibri"/>
+                <w:color w:val="000000" w:themeColor="text1"/>
+                <w:szCs w:val="26"/>
               </w:rPr>
               <w:t xml:space="preserve">Yes </w:t>
             </w:r>
@@ -3964,6 +4711,311 @@
               <w:rPr>
                 <w:rFonts w:ascii="Calibri" w:hAnsi="Calibri"/>
                 <w:color w:val="000000" w:themeColor="text1"/>
+                <w:szCs w:val="26"/>
+              </w:rPr>
+              <w:fldChar w:fldCharType="begin">
+                <w:ffData>
+                  <w:name w:val=""/>
+                  <w:enabled/>
+                  <w:calcOnExit w:val="0"/>
+                  <w:checkBox>
+                    <w:size w:val="20"/>
+                    <w:default w:val="1"/>
+                  </w:checkBox>
+                </w:ffData>
+              </w:fldChar>
+            </w:r>
+            <w:r>
+              <w:rPr>
+                <w:rFonts w:ascii="Calibri" w:hAnsi="Calibri"/>
+                <w:color w:val="000000" w:themeColor="text1"/>
+                <w:szCs w:val="26"/>
+              </w:rPr>
+              <w:instrText xml:space="preserve"> FORMCHECKBOX </w:instrText>
+            </w:r>
+            <w:r>
+              <w:rPr>
+                <w:rFonts w:ascii="Calibri" w:hAnsi="Calibri"/>
+                <w:color w:val="000000" w:themeColor="text1"/>
+                <w:szCs w:val="26"/>
+              </w:rPr>
+            </w:r>
+            <w:r>
+              <w:rPr>
+                <w:rFonts w:ascii="Calibri" w:hAnsi="Calibri"/>
+                <w:color w:val="000000" w:themeColor="text1"/>
+                <w:szCs w:val="26"/>
+              </w:rPr>
+              <w:fldChar w:fldCharType="end"/>
+            </w:r>
+            <w:r>
+              <w:rPr>
+                <w:rFonts w:ascii="Calibri" w:hAnsi="Calibri"/>
+                <w:color w:val="000000" w:themeColor="text1"/>
+                <w:szCs w:val="26"/>
+              </w:rPr>
+              <w:t xml:space="preserve"> No </w:t>
+            </w:r>
+            <w:r>
+              <w:rPr>
+                <w:rFonts w:ascii="Calibri" w:hAnsi="Calibri"/>
+                <w:color w:val="000000" w:themeColor="text1"/>
+                <w:szCs w:val="26"/>
+              </w:rPr>
+              <w:fldChar w:fldCharType="begin">
+                <w:ffData>
+                  <w:name w:val="Check2"/>
+                  <w:enabled/>
+                  <w:calcOnExit w:val="0"/>
+                  <w:checkBox>
+                    <w:sizeAuto/>
+                    <w:default w:val="0"/>
+                  </w:checkBox>
+                </w:ffData>
+              </w:fldChar>
+            </w:r>
+            <w:r>
+              <w:rPr>
+                <w:rFonts w:ascii="Calibri" w:hAnsi="Calibri"/>
+                <w:color w:val="000000" w:themeColor="text1"/>
+                <w:szCs w:val="26"/>
+              </w:rPr>
+              <w:instrText xml:space="preserve"> FORMCHECKBOX </w:instrText>
+            </w:r>
+            <w:r>
+              <w:rPr>
+                <w:rFonts w:ascii="Calibri" w:hAnsi="Calibri"/>
+                <w:color w:val="000000" w:themeColor="text1"/>
+                <w:szCs w:val="26"/>
+              </w:rPr>
+            </w:r>
+            <w:r>
+              <w:rPr>
+                <w:rFonts w:ascii="Calibri" w:hAnsi="Calibri"/>
+                <w:color w:val="000000" w:themeColor="text1"/>
+                <w:szCs w:val="26"/>
+              </w:rPr>
+              <w:fldChar w:fldCharType="separate"/>
+            </w:r>
+            <w:r>
+              <w:rPr>
+                <w:rFonts w:ascii="Calibri" w:hAnsi="Calibri"/>
+                <w:color w:val="000000" w:themeColor="text1"/>
+                <w:szCs w:val="26"/>
+              </w:rPr>
+              <w:fldChar w:fldCharType="end"/>
+            </w:r>
+            <w:r>
+              <w:rPr>
+                <w:rFonts w:ascii="Calibri" w:hAnsi="Calibri"/>
+                <w:color w:val="000000" w:themeColor="text1"/>
+                <w:szCs w:val="26"/>
+              </w:rPr>
+              <w:t xml:space="preserve"> </w:t>
+            </w:r>
+          </w:p>
+        </w:tc>
+      </w:tr>
+      <w:tr>
+        <w:tc>
+          <w:tcPr>
+            <w:tcW w:w="6912" w:type="dxa"/>
+          </w:tcPr>
+          <w:p>
+            <w:pPr>
+              <w:rPr>
+                <w:color w:val="000000" w:themeColor="text1"/>
+              </w:rPr>
+            </w:pPr>
+            <w:r>
+              <w:rPr>
+                <w:color w:val="000000" w:themeColor="text1"/>
+              </w:rPr>
+              <w:t>Is the application behind a firewall?</w:t>
+            </w:r>
+          </w:p>
+        </w:tc>
+        <w:tc>
+          <w:tcPr>
+            <w:tcW w:w="2330" w:type="dxa"/>
+          </w:tcPr>
+          <w:p>
+            <w:pPr>
+              <w:rPr>
+                <w:rFonts w:ascii="Calibri" w:hAnsi="Calibri"/>
+                <w:color w:val="000000" w:themeColor="text1"/>
+                <w:szCs w:val="26"/>
+              </w:rPr>
+            </w:pPr>
+            <w:r>
+              <w:rPr>
+                <w:rFonts w:ascii="Calibri" w:hAnsi="Calibri"/>
+                <w:color w:val="000000" w:themeColor="text1"/>
+                <w:szCs w:val="26"/>
+              </w:rPr>
+              <w:t xml:space="preserve">Yes </w:t>
+            </w:r>
+            <w:r>
+              <w:rPr>
+                <w:rFonts w:ascii="Calibri" w:hAnsi="Calibri"/>
+                <w:color w:val="000000" w:themeColor="text1"/>
+                <w:szCs w:val="26"/>
+              </w:rPr>
+              <w:fldChar w:fldCharType="begin">
+                <w:ffData>
+                  <w:name w:val=""/>
+                  <w:enabled/>
+                  <w:calcOnExit w:val="0"/>
+                  <w:checkBox>
+                    <w:size w:val="20"/>
+                    <w:default w:val="1"/>
+                  </w:checkBox>
+                </w:ffData>
+              </w:fldChar>
+            </w:r>
+            <w:r>
+              <w:rPr>
+                <w:rFonts w:ascii="Calibri" w:hAnsi="Calibri"/>
+                <w:color w:val="000000" w:themeColor="text1"/>
+                <w:szCs w:val="26"/>
+              </w:rPr>
+              <w:instrText xml:space="preserve"> FORMCHECKBOX </w:instrText>
+            </w:r>
+            <w:r>
+              <w:rPr>
+                <w:rFonts w:ascii="Calibri" w:hAnsi="Calibri"/>
+                <w:color w:val="000000" w:themeColor="text1"/>
+                <w:szCs w:val="26"/>
+              </w:rPr>
+            </w:r>
+            <w:r>
+              <w:rPr>
+                <w:rFonts w:ascii="Calibri" w:hAnsi="Calibri"/>
+                <w:color w:val="000000" w:themeColor="text1"/>
+                <w:szCs w:val="26"/>
+              </w:rPr>
+              <w:fldChar w:fldCharType="end"/>
+            </w:r>
+            <w:r>
+              <w:rPr>
+                <w:rFonts w:ascii="Calibri" w:hAnsi="Calibri"/>
+                <w:color w:val="000000" w:themeColor="text1"/>
+                <w:szCs w:val="26"/>
+              </w:rPr>
+              <w:t xml:space="preserve"> No </w:t>
+            </w:r>
+            <w:r>
+              <w:rPr>
+                <w:rFonts w:ascii="Calibri" w:hAnsi="Calibri"/>
+                <w:color w:val="000000" w:themeColor="text1"/>
+                <w:szCs w:val="26"/>
+              </w:rPr>
+              <w:fldChar w:fldCharType="begin">
+                <w:ffData>
+                  <w:name w:val="Check2"/>
+                  <w:enabled/>
+                  <w:calcOnExit w:val="0"/>
+                  <w:checkBox>
+                    <w:sizeAuto/>
+                    <w:default w:val="0"/>
+                  </w:checkBox>
+                </w:ffData>
+              </w:fldChar>
+            </w:r>
+            <w:r>
+              <w:rPr>
+                <w:rFonts w:ascii="Calibri" w:hAnsi="Calibri"/>
+                <w:color w:val="000000" w:themeColor="text1"/>
+                <w:szCs w:val="26"/>
+              </w:rPr>
+              <w:instrText xml:space="preserve"> FORMCHECKBOX </w:instrText>
+            </w:r>
+            <w:r>
+              <w:rPr>
+                <w:rFonts w:ascii="Calibri" w:hAnsi="Calibri"/>
+                <w:color w:val="000000" w:themeColor="text1"/>
+                <w:szCs w:val="26"/>
+              </w:rPr>
+            </w:r>
+            <w:r>
+              <w:rPr>
+                <w:rFonts w:ascii="Calibri" w:hAnsi="Calibri"/>
+                <w:color w:val="000000" w:themeColor="text1"/>
+                <w:szCs w:val="26"/>
+              </w:rPr>
+              <w:fldChar w:fldCharType="separate"/>
+            </w:r>
+            <w:r>
+              <w:rPr>
+                <w:rFonts w:ascii="Calibri" w:hAnsi="Calibri"/>
+                <w:color w:val="000000" w:themeColor="text1"/>
+                <w:szCs w:val="26"/>
+              </w:rPr>
+              <w:fldChar w:fldCharType="end"/>
+            </w:r>
+            <w:r>
+              <w:rPr>
+                <w:rFonts w:ascii="Calibri" w:hAnsi="Calibri"/>
+                <w:color w:val="000000" w:themeColor="text1"/>
+                <w:szCs w:val="26"/>
+              </w:rPr>
+              <w:t xml:space="preserve"> </w:t>
+            </w:r>
+          </w:p>
+        </w:tc>
+      </w:tr>
+      <w:tr>
+        <w:tc>
+          <w:tcPr>
+            <w:tcW w:w="6912" w:type="dxa"/>
+          </w:tcPr>
+          <w:p>
+            <w:pPr>
+              <w:rPr>
+                <w:color w:val="000000" w:themeColor="text1"/>
+              </w:rPr>
+            </w:pPr>
+            <w:r>
+              <w:rPr>
+                <w:rFonts w:ascii="Calibri" w:hAnsi="Calibri"/>
+                <w:color w:val="000000" w:themeColor="text1"/>
+              </w:rPr>
+              <w:t>If data are</w:t>
+            </w:r>
+            <w:r>
+              <w:rPr>
+                <w:rFonts w:ascii="Calibri" w:hAnsi="Calibri"/>
+                <w:color w:val="000000" w:themeColor="text1"/>
+              </w:rPr>
+              <w:t xml:space="preserve"> taken off-site on memory sticks or other removable media (USB) is it in an encrypted form?</w:t>
+            </w:r>
+          </w:p>
+        </w:tc>
+        <w:tc>
+          <w:tcPr>
+            <w:tcW w:w="2330" w:type="dxa"/>
+          </w:tcPr>
+          <w:p>
+            <w:pPr>
+              <w:rPr>
+                <w:rFonts w:ascii="Calibri" w:hAnsi="Calibri"/>
+                <w:color w:val="000000" w:themeColor="text1"/>
+                <w:szCs w:val="26"/>
+              </w:rPr>
+            </w:pPr>
+            <w:r>
+              <w:rPr>
+                <w:rFonts w:ascii="Calibri" w:hAnsi="Calibri"/>
+                <w:color w:val="000000" w:themeColor="text1"/>
+                <w:szCs w:val="26"/>
+              </w:rPr>
+              <w:t xml:space="preserve">Yes </w:t>
+            </w:r>
+            <w:r>
+              <w:rPr>
+                <w:rFonts w:ascii="Calibri" w:hAnsi="Calibri"/>
+                <w:color w:val="000000" w:themeColor="text1"/>
+                <w:szCs w:val="26"/>
               </w:rPr>
               <w:fldChar w:fldCharType="begin">
                 <w:ffData>
@@ -3981,6 +5033,7 @@
               <w:rPr>
                 <w:rFonts w:ascii="Calibri" w:hAnsi="Calibri"/>
                 <w:color w:val="000000" w:themeColor="text1"/>
+                <w:szCs w:val="26"/>
               </w:rPr>
               <w:instrText xml:space="preserve"> FORMCHECKBOX </w:instrText>
             </w:r>
@@ -3988,12 +5041,14 @@
               <w:rPr>
                 <w:rFonts w:ascii="Calibri" w:hAnsi="Calibri"/>
                 <w:color w:val="000000" w:themeColor="text1"/>
-              </w:rPr>
-            </w:r>
-            <w:r>
-              <w:rPr>
-                <w:rFonts w:ascii="Calibri" w:hAnsi="Calibri"/>
-                <w:color w:val="000000" w:themeColor="text1"/>
+                <w:szCs w:val="26"/>
+              </w:rPr>
+            </w:r>
+            <w:r>
+              <w:rPr>
+                <w:rFonts w:ascii="Calibri" w:hAnsi="Calibri"/>
+                <w:color w:val="000000" w:themeColor="text1"/>
+                <w:szCs w:val="26"/>
               </w:rPr>
               <w:fldChar w:fldCharType="separate"/>
             </w:r>
@@ -4001,6 +5056,7 @@
               <w:rPr>
                 <w:rFonts w:ascii="Calibri" w:hAnsi="Calibri"/>
                 <w:color w:val="000000" w:themeColor="text1"/>
+                <w:szCs w:val="26"/>
               </w:rPr>
               <w:fldChar w:fldCharType="end"/>
             </w:r>
@@ -4008,6 +5064,7 @@
               <w:rPr>
                 <w:rFonts w:ascii="Calibri" w:hAnsi="Calibri"/>
                 <w:color w:val="000000" w:themeColor="text1"/>
+                <w:szCs w:val="26"/>
               </w:rPr>
               <w:t xml:space="preserve"> No </w:t>
             </w:r>
@@ -4015,15 +5072,16 @@
               <w:rPr>
                 <w:rFonts w:ascii="Calibri" w:hAnsi="Calibri"/>
                 <w:color w:val="000000" w:themeColor="text1"/>
+                <w:szCs w:val="26"/>
               </w:rPr>
               <w:fldChar w:fldCharType="begin">
                 <w:ffData>
-                  <w:name w:val="Check2"/>
+                  <w:name w:val=""/>
                   <w:enabled/>
                   <w:calcOnExit w:val="0"/>
                   <w:checkBox>
-                    <w:sizeAuto/>
-                    <w:default w:val="0"/>
+                    <w:size w:val="20"/>
+                    <w:default w:val="1"/>
                   </w:checkBox>
                 </w:ffData>
               </w:fldChar>
@@ -4032,6 +5090,7 @@
               <w:rPr>
                 <w:rFonts w:ascii="Calibri" w:hAnsi="Calibri"/>
                 <w:color w:val="000000" w:themeColor="text1"/>
+                <w:szCs w:val="26"/>
               </w:rPr>
               <w:instrText xml:space="preserve"> FORMCHECKBOX </w:instrText>
             </w:r>
@@ -4039,19 +5098,14 @@
               <w:rPr>
                 <w:rFonts w:ascii="Calibri" w:hAnsi="Calibri"/>
                 <w:color w:val="000000" w:themeColor="text1"/>
-              </w:rPr>
-            </w:r>
-            <w:r>
-              <w:rPr>
-                <w:rFonts w:ascii="Calibri" w:hAnsi="Calibri"/>
-                <w:color w:val="000000" w:themeColor="text1"/>
-              </w:rPr>
-              <w:fldChar w:fldCharType="separate"/>
-            </w:r>
-            <w:r>
-              <w:rPr>
-                <w:rFonts w:ascii="Calibri" w:hAnsi="Calibri"/>
-                <w:color w:val="000000" w:themeColor="text1"/>
+                <w:szCs w:val="26"/>
+              </w:rPr>
+            </w:r>
+            <w:r>
+              <w:rPr>
+                <w:rFonts w:ascii="Calibri" w:hAnsi="Calibri"/>
+                <w:color w:val="000000" w:themeColor="text1"/>
+                <w:szCs w:val="26"/>
               </w:rPr>
               <w:fldChar w:fldCharType="end"/>
             </w:r>
@@ -4059,6 +5113,7 @@
               <w:rPr>
                 <w:rFonts w:ascii="Calibri" w:hAnsi="Calibri"/>
                 <w:color w:val="000000" w:themeColor="text1"/>
+                <w:szCs w:val="26"/>
               </w:rPr>
               <w:t xml:space="preserve"> </w:t>
             </w:r>
@@ -4072,20 +5127,73 @@
           </w:tcPr>
           <w:p>
             <w:pPr>
-              <w:pStyle w:val="ListParagraph"/>
-              <w:numPr>
-                <w:ilvl w:val="0"/>
-                <w:numId w:val="1"/>
-              </w:numPr>
-              <w:rPr>
-                <w:color w:val="000000" w:themeColor="text1"/>
-              </w:rPr>
-            </w:pPr>
-            <w:r>
-              <w:rPr>
-                <w:color w:val="000000" w:themeColor="text1"/>
-              </w:rPr>
-              <w:t>Password Protected</w:t>
+              <w:rPr>
+                <w:rFonts w:ascii="Calibri" w:hAnsi="Calibri"/>
+                <w:color w:val="000000" w:themeColor="text1"/>
+              </w:rPr>
+            </w:pPr>
+            <w:r>
+              <w:rPr>
+                <w:rFonts w:ascii="Calibri" w:hAnsi="Calibri"/>
+                <w:color w:val="000000" w:themeColor="text1"/>
+              </w:rPr>
+              <w:t>Has a security assess</w:t>
+            </w:r>
+            <w:r>
+              <w:rPr>
+                <w:rFonts w:ascii="Calibri" w:hAnsi="Calibri"/>
+                <w:color w:val="000000" w:themeColor="text1"/>
+              </w:rPr>
+              <w:t>ment of the applic</w:t>
+            </w:r>
+            <w:r>
+              <w:rPr>
+                <w:rFonts w:ascii="Calibri" w:hAnsi="Calibri"/>
+                <w:color w:val="000000" w:themeColor="text1"/>
+              </w:rPr>
+              <w:t xml:space="preserve">ation </w:t>
+            </w:r>
+            <w:r>
+              <w:rPr>
+                <w:rFonts w:ascii="Calibri" w:hAnsi="Calibri"/>
+                <w:color w:val="000000" w:themeColor="text1"/>
+              </w:rPr>
+              <w:t>and systems</w:t>
+            </w:r>
+            <w:r>
+              <w:rPr>
+                <w:rFonts w:ascii="Calibri" w:hAnsi="Calibri"/>
+                <w:color w:val="000000" w:themeColor="text1"/>
+              </w:rPr>
+              <w:t xml:space="preserve"> that service the client or handle</w:t>
+            </w:r>
+            <w:r>
+              <w:rPr>
+                <w:rFonts w:ascii="Calibri" w:hAnsi="Calibri"/>
+                <w:color w:val="000000" w:themeColor="text1"/>
+              </w:rPr>
+              <w:t xml:space="preserve"> the</w:t>
+            </w:r>
+            <w:r>
+              <w:rPr>
+                <w:rFonts w:ascii="Calibri" w:hAnsi="Calibri"/>
+                <w:color w:val="000000" w:themeColor="text1"/>
+              </w:rPr>
+              <w:t xml:space="preserve"> client’s data been performed? (</w:t>
+            </w:r>
+            <w:r>
+              <w:rPr>
+                <w:rFonts w:ascii="Calibri" w:hAnsi="Calibri"/>
+                <w:color w:val="000000" w:themeColor="text1"/>
+              </w:rPr>
+              <w:t>S</w:t>
+            </w:r>
+            <w:r>
+              <w:rPr>
+                <w:rFonts w:ascii="Calibri" w:hAnsi="Calibri"/>
+                <w:color w:val="000000" w:themeColor="text1"/>
+              </w:rPr>
+              <w:t>ecure code reviews and/or security assessments on the application and on any significant modification, update, new version to the app prior to delivery to the client)</w:t>
             </w:r>
           </w:p>
         </w:tc>
@@ -4098,12 +5206,14 @@
               <w:rPr>
                 <w:rFonts w:ascii="Calibri" w:hAnsi="Calibri"/>
                 <w:color w:val="000000" w:themeColor="text1"/>
-              </w:rPr>
-            </w:pPr>
-            <w:r>
-              <w:rPr>
-                <w:rFonts w:ascii="Calibri" w:hAnsi="Calibri"/>
-                <w:color w:val="000000" w:themeColor="text1"/>
+                <w:szCs w:val="26"/>
+              </w:rPr>
+            </w:pPr>
+            <w:r>
+              <w:rPr>
+                <w:rFonts w:ascii="Calibri" w:hAnsi="Calibri"/>
+                <w:color w:val="000000" w:themeColor="text1"/>
+                <w:szCs w:val="26"/>
               </w:rPr>
               <w:t xml:space="preserve">Yes </w:t>
             </w:r>
@@ -4111,15 +5221,16 @@
               <w:rPr>
                 <w:rFonts w:ascii="Calibri" w:hAnsi="Calibri"/>
                 <w:color w:val="000000" w:themeColor="text1"/>
+                <w:szCs w:val="26"/>
               </w:rPr>
               <w:fldChar w:fldCharType="begin">
                 <w:ffData>
-                  <w:name w:val="Check1"/>
+                  <w:name w:val=""/>
                   <w:enabled/>
                   <w:calcOnExit w:val="0"/>
                   <w:checkBox>
-                    <w:sizeAuto/>
-                    <w:default w:val="0"/>
+                    <w:size w:val="20"/>
+                    <w:default w:val="1"/>
                   </w:checkBox>
                 </w:ffData>
               </w:fldChar>
@@ -4128,6 +5239,7 @@
               <w:rPr>
                 <w:rFonts w:ascii="Calibri" w:hAnsi="Calibri"/>
                 <w:color w:val="000000" w:themeColor="text1"/>
+                <w:szCs w:val="26"/>
               </w:rPr>
               <w:instrText xml:space="preserve"> FORMCHECKBOX </w:instrText>
             </w:r>
@@ -4135,1000 +5247,8 @@
               <w:rPr>
                 <w:rFonts w:ascii="Calibri" w:hAnsi="Calibri"/>
                 <w:color w:val="000000" w:themeColor="text1"/>
-              </w:rPr>
-            </w:r>
-            <w:r>
-              <w:rPr>
-                <w:rFonts w:ascii="Calibri" w:hAnsi="Calibri"/>
-                <w:color w:val="000000" w:themeColor="text1"/>
-              </w:rPr>
-              <w:fldChar w:fldCharType="separate"/>
-            </w:r>
-            <w:r>
-              <w:rPr>
-                <w:rFonts w:ascii="Calibri" w:hAnsi="Calibri"/>
-                <w:color w:val="000000" w:themeColor="text1"/>
-              </w:rPr>
-              <w:fldChar w:fldCharType="end"/>
-            </w:r>
-            <w:r>
-              <w:rPr>
-                <w:rFonts w:ascii="Calibri" w:hAnsi="Calibri"/>
-                <w:color w:val="000000" w:themeColor="text1"/>
-              </w:rPr>
-              <w:t xml:space="preserve"> No </w:t>
-            </w:r>
-            <w:r>
-              <w:rPr>
-                <w:rFonts w:ascii="Calibri" w:hAnsi="Calibri"/>
-                <w:color w:val="000000" w:themeColor="text1"/>
-              </w:rPr>
-              <w:fldChar w:fldCharType="begin">
-                <w:ffData>
-                  <w:name w:val="Check2"/>
-                  <w:enabled/>
-                  <w:calcOnExit w:val="0"/>
-                  <w:checkBox>
-                    <w:sizeAuto/>
-                    <w:default w:val="0"/>
-                  </w:checkBox>
-                </w:ffData>
-              </w:fldChar>
-            </w:r>
-            <w:r>
-              <w:rPr>
-                <w:rFonts w:ascii="Calibri" w:hAnsi="Calibri"/>
-                <w:color w:val="000000" w:themeColor="text1"/>
-              </w:rPr>
-              <w:instrText xml:space="preserve"> FORMCHECKBOX </w:instrText>
-            </w:r>
-            <w:r>
-              <w:rPr>
-                <w:rFonts w:ascii="Calibri" w:hAnsi="Calibri"/>
-                <w:color w:val="000000" w:themeColor="text1"/>
-              </w:rPr>
-            </w:r>
-            <w:r>
-              <w:rPr>
-                <w:rFonts w:ascii="Calibri" w:hAnsi="Calibri"/>
-                <w:color w:val="000000" w:themeColor="text1"/>
-              </w:rPr>
-              <w:fldChar w:fldCharType="separate"/>
-            </w:r>
-            <w:r>
-              <w:rPr>
-                <w:rFonts w:ascii="Calibri" w:hAnsi="Calibri"/>
-                <w:color w:val="000000" w:themeColor="text1"/>
-              </w:rPr>
-              <w:fldChar w:fldCharType="end"/>
-            </w:r>
-            <w:r>
-              <w:rPr>
-                <w:rFonts w:ascii="Calibri" w:hAnsi="Calibri"/>
-                <w:color w:val="000000" w:themeColor="text1"/>
-              </w:rPr>
-              <w:t xml:space="preserve"> </w:t>
-            </w:r>
-          </w:p>
-        </w:tc>
-      </w:tr>
-      <w:tr>
-        <w:tc>
-          <w:tcPr>
-            <w:tcW w:w="6912" w:type="dxa"/>
-          </w:tcPr>
-          <w:p>
-            <w:pPr>
-              <w:pStyle w:val="ListParagraph"/>
-              <w:numPr>
-                <w:ilvl w:val="0"/>
-                <w:numId w:val="1"/>
-              </w:numPr>
-              <w:rPr>
-                <w:color w:val="000000" w:themeColor="text1"/>
-              </w:rPr>
-            </w:pPr>
-            <w:r>
-              <w:rPr>
-                <w:color w:val="000000" w:themeColor="text1"/>
-              </w:rPr>
-              <w:t>Conducted over an encrypted network</w:t>
-            </w:r>
-          </w:p>
-        </w:tc>
-        <w:tc>
-          <w:tcPr>
-            <w:tcW w:w="2330" w:type="dxa"/>
-          </w:tcPr>
-          <w:p>
-            <w:pPr>
-              <w:rPr>
-                <w:rFonts w:ascii="Calibri" w:hAnsi="Calibri"/>
-                <w:color w:val="000000" w:themeColor="text1"/>
-              </w:rPr>
-            </w:pPr>
-            <w:r>
-              <w:rPr>
-                <w:rFonts w:ascii="Calibri" w:hAnsi="Calibri"/>
-                <w:color w:val="000000" w:themeColor="text1"/>
-              </w:rPr>
-              <w:t xml:space="preserve">Yes </w:t>
-            </w:r>
-            <w:r>
-              <w:rPr>
-                <w:rFonts w:ascii="Calibri" w:hAnsi="Calibri"/>
-                <w:color w:val="000000" w:themeColor="text1"/>
-              </w:rPr>
-              <w:fldChar w:fldCharType="begin">
-                <w:ffData>
-                  <w:name w:val="Check1"/>
-                  <w:enabled/>
-                  <w:calcOnExit w:val="0"/>
-                  <w:checkBox>
-                    <w:sizeAuto/>
-                    <w:default w:val="0"/>
-                  </w:checkBox>
-                </w:ffData>
-              </w:fldChar>
-            </w:r>
-            <w:r>
-              <w:rPr>
-                <w:rFonts w:ascii="Calibri" w:hAnsi="Calibri"/>
-                <w:color w:val="000000" w:themeColor="text1"/>
-              </w:rPr>
-              <w:instrText xml:space="preserve"> FORMCHECKBOX </w:instrText>
-            </w:r>
-            <w:r>
-              <w:rPr>
-                <w:rFonts w:ascii="Calibri" w:hAnsi="Calibri"/>
-                <w:color w:val="000000" w:themeColor="text1"/>
-              </w:rPr>
-            </w:r>
-            <w:r>
-              <w:rPr>
-                <w:rFonts w:ascii="Calibri" w:hAnsi="Calibri"/>
-                <w:color w:val="000000" w:themeColor="text1"/>
-              </w:rPr>
-              <w:fldChar w:fldCharType="separate"/>
-            </w:r>
-            <w:r>
-              <w:rPr>
-                <w:rFonts w:ascii="Calibri" w:hAnsi="Calibri"/>
-                <w:color w:val="000000" w:themeColor="text1"/>
-              </w:rPr>
-              <w:fldChar w:fldCharType="end"/>
-            </w:r>
-            <w:r>
-              <w:rPr>
-                <w:rFonts w:ascii="Calibri" w:hAnsi="Calibri"/>
-                <w:color w:val="000000" w:themeColor="text1"/>
-              </w:rPr>
-              <w:t xml:space="preserve"> No </w:t>
-            </w:r>
-            <w:r>
-              <w:rPr>
-                <w:rFonts w:ascii="Calibri" w:hAnsi="Calibri"/>
-                <w:color w:val="000000" w:themeColor="text1"/>
-              </w:rPr>
-              <w:fldChar w:fldCharType="begin">
-                <w:ffData>
-                  <w:name w:val="Check2"/>
-                  <w:enabled/>
-                  <w:calcOnExit w:val="0"/>
-                  <w:checkBox>
-                    <w:sizeAuto/>
-                    <w:default w:val="0"/>
-                  </w:checkBox>
-                </w:ffData>
-              </w:fldChar>
-            </w:r>
-            <w:r>
-              <w:rPr>
-                <w:rFonts w:ascii="Calibri" w:hAnsi="Calibri"/>
-                <w:color w:val="000000" w:themeColor="text1"/>
-              </w:rPr>
-              <w:instrText xml:space="preserve"> FORMCHECKBOX </w:instrText>
-            </w:r>
-            <w:r>
-              <w:rPr>
-                <w:rFonts w:ascii="Calibri" w:hAnsi="Calibri"/>
-                <w:color w:val="000000" w:themeColor="text1"/>
-              </w:rPr>
-            </w:r>
-            <w:r>
-              <w:rPr>
-                <w:rFonts w:ascii="Calibri" w:hAnsi="Calibri"/>
-                <w:color w:val="000000" w:themeColor="text1"/>
-              </w:rPr>
-              <w:fldChar w:fldCharType="separate"/>
-            </w:r>
-            <w:r>
-              <w:rPr>
-                <w:rFonts w:ascii="Calibri" w:hAnsi="Calibri"/>
-                <w:color w:val="000000" w:themeColor="text1"/>
-              </w:rPr>
-              <w:fldChar w:fldCharType="end"/>
-            </w:r>
-            <w:r>
-              <w:rPr>
-                <w:rFonts w:ascii="Calibri" w:hAnsi="Calibri"/>
-                <w:color w:val="000000" w:themeColor="text1"/>
-              </w:rPr>
-              <w:t xml:space="preserve"> </w:t>
-            </w:r>
-          </w:p>
-        </w:tc>
-      </w:tr>
-    </w:tbl>
-    <w:p>
-      <w:pPr>
-        <w:rPr>
-          <w:color w:val="000000" w:themeColor="text1"/>
-        </w:rPr>
-      </w:pPr>
-    </w:p>
-    <w:tbl>
-      <w:tblPr>
-        <w:tblStyle w:val="TableGrid"/>
-        <w:tblW w:w="0" w:type="auto"/>
-        <w:tblLook w:val="04A0" w:firstRow="1" w:lastRow="0" w:firstColumn="1" w:lastColumn="0" w:noHBand="0" w:noVBand="1"/>
-      </w:tblPr>
-      <w:tblGrid>
-        <w:gridCol w:w="6742"/>
-        <w:gridCol w:w="2274"/>
-      </w:tblGrid>
-      <w:tr>
-        <w:tc>
-          <w:tcPr>
-            <w:tcW w:w="9242" w:type="dxa"/>
-            <w:gridSpan w:val="2"/>
-          </w:tcPr>
-          <w:p>
-            <w:pPr>
-              <w:rPr>
-                <w:rFonts w:ascii="Calibri" w:hAnsi="Calibri"/>
-                <w:color w:val="000000" w:themeColor="text1"/>
-                <w:sz w:val="32"/>
-                <w:szCs w:val="32"/>
-              </w:rPr>
-            </w:pPr>
-            <w:r>
-              <w:rPr>
-                <w:rFonts w:ascii="Calibri" w:hAnsi="Calibri"/>
-                <w:color w:val="000000" w:themeColor="text1"/>
-                <w:sz w:val="32"/>
-                <w:szCs w:val="32"/>
-              </w:rPr>
-              <w:t>Data</w:t>
-            </w:r>
-            <w:r>
-              <w:rPr>
-                <w:rFonts w:ascii="Calibri" w:hAnsi="Calibri"/>
-                <w:color w:val="000000" w:themeColor="text1"/>
-                <w:sz w:val="32"/>
-                <w:szCs w:val="32"/>
-              </w:rPr>
-              <w:t xml:space="preserve"> Security &amp;</w:t>
-            </w:r>
-            <w:r>
-              <w:rPr>
-                <w:rFonts w:ascii="Calibri" w:hAnsi="Calibri"/>
-                <w:color w:val="000000" w:themeColor="text1"/>
-                <w:sz w:val="32"/>
-                <w:szCs w:val="32"/>
-              </w:rPr>
-              <w:t xml:space="preserve"> Backup</w:t>
-            </w:r>
-          </w:p>
-        </w:tc>
-      </w:tr>
-      <w:tr>
-        <w:tc>
-          <w:tcPr>
-            <w:tcW w:w="6912" w:type="dxa"/>
-          </w:tcPr>
-          <w:p>
-            <w:pPr>
-              <w:rPr>
-                <w:color w:val="000000" w:themeColor="text1"/>
-              </w:rPr>
-            </w:pPr>
-            <w:r>
-              <w:rPr>
-                <w:color w:val="000000" w:themeColor="text1"/>
-              </w:rPr>
-              <w:t xml:space="preserve">What is the level of encryption for </w:t>
-            </w:r>
-            <w:r>
-              <w:rPr>
-                <w:color w:val="000000" w:themeColor="text1"/>
-              </w:rPr>
-              <w:t xml:space="preserve">these </w:t>
-            </w:r>
-            <w:r>
-              <w:rPr>
-                <w:color w:val="000000" w:themeColor="text1"/>
-              </w:rPr>
-              <w:t xml:space="preserve">data and who authorised this? </w:t>
-            </w:r>
-            <w:r>
-              <w:rPr>
-                <w:color w:val="000000" w:themeColor="text1"/>
-              </w:rPr>
-              <w:t>P</w:t>
-            </w:r>
-            <w:r>
-              <w:rPr>
-                <w:color w:val="000000" w:themeColor="text1"/>
-              </w:rPr>
-              <w:t xml:space="preserve">lease </w:t>
-            </w:r>
-            <w:r>
-              <w:rPr>
-                <w:color w:val="000000" w:themeColor="text1"/>
-              </w:rPr>
-              <w:t>provide confirmation</w:t>
-            </w:r>
-          </w:p>
-        </w:tc>
-        <w:tc>
-          <w:tcPr>
-            <w:tcW w:w="2330" w:type="dxa"/>
-          </w:tcPr>
-          <w:p>
-            <w:pPr>
-              <w:rPr>
-                <w:rFonts w:ascii="Calibri" w:hAnsi="Calibri"/>
-                <w:color w:val="000000" w:themeColor="text1"/>
-                <w:sz w:val="26"/>
                 <w:szCs w:val="26"/>
               </w:rPr>
-            </w:pPr>
-          </w:p>
-        </w:tc>
-      </w:tr>
-      <w:tr>
-        <w:tc>
-          <w:tcPr>
-            <w:tcW w:w="6912" w:type="dxa"/>
-          </w:tcPr>
-          <w:p>
-            <w:pPr>
-              <w:rPr>
-                <w:color w:val="000000" w:themeColor="text1"/>
-              </w:rPr>
-            </w:pPr>
-            <w:r>
-              <w:rPr>
-                <w:rFonts w:ascii="Calibri" w:hAnsi="Calibri"/>
-                <w:color w:val="000000" w:themeColor="text1"/>
-              </w:rPr>
-              <w:t>Is there a regular back</w:t>
-            </w:r>
-            <w:r>
-              <w:rPr>
-                <w:rFonts w:ascii="Calibri" w:hAnsi="Calibri"/>
-                <w:color w:val="000000" w:themeColor="text1"/>
-              </w:rPr>
-              <w:t>-</w:t>
-            </w:r>
-            <w:r>
-              <w:rPr>
-                <w:rFonts w:ascii="Calibri" w:hAnsi="Calibri"/>
-                <w:color w:val="000000" w:themeColor="text1"/>
-              </w:rPr>
-              <w:t xml:space="preserve">up plan in place for </w:t>
-            </w:r>
-            <w:r>
-              <w:rPr>
-                <w:rFonts w:ascii="Calibri" w:hAnsi="Calibri"/>
-                <w:color w:val="000000" w:themeColor="text1"/>
-              </w:rPr>
-              <w:t xml:space="preserve">these </w:t>
-            </w:r>
-            <w:r>
-              <w:rPr>
-                <w:rFonts w:ascii="Calibri" w:hAnsi="Calibri"/>
-                <w:color w:val="000000" w:themeColor="text1"/>
-              </w:rPr>
-              <w:t>data?</w:t>
-            </w:r>
-          </w:p>
-        </w:tc>
-        <w:tc>
-          <w:tcPr>
-            <w:tcW w:w="2330" w:type="dxa"/>
-          </w:tcPr>
-          <w:p>
-            <w:pPr>
-              <w:rPr>
-                <w:rFonts w:ascii="Calibri" w:hAnsi="Calibri"/>
-                <w:color w:val="000000" w:themeColor="text1"/>
-                <w:szCs w:val="26"/>
-              </w:rPr>
-            </w:pPr>
-            <w:r>
-              <w:rPr>
-                <w:rFonts w:ascii="Calibri" w:hAnsi="Calibri"/>
-                <w:color w:val="000000" w:themeColor="text1"/>
-                <w:szCs w:val="26"/>
-              </w:rPr>
-              <w:t xml:space="preserve">Yes </w:t>
-            </w:r>
-            <w:r>
-              <w:rPr>
-                <w:rFonts w:ascii="Calibri" w:hAnsi="Calibri"/>
-                <w:color w:val="000000" w:themeColor="text1"/>
-                <w:szCs w:val="26"/>
-              </w:rPr>
-              <w:fldChar w:fldCharType="begin">
-                <w:ffData>
-                  <w:name w:val="Check1"/>
-                  <w:enabled/>
-                  <w:calcOnExit w:val="0"/>
-                  <w:checkBox>
-                    <w:sizeAuto/>
-                    <w:default w:val="0"/>
-                  </w:checkBox>
-                </w:ffData>
-              </w:fldChar>
-            </w:r>
-            <w:r>
-              <w:rPr>
-                <w:rFonts w:ascii="Calibri" w:hAnsi="Calibri"/>
-                <w:color w:val="000000" w:themeColor="text1"/>
-                <w:szCs w:val="26"/>
-              </w:rPr>
-              <w:instrText xml:space="preserve"> FORMCHECKBOX </w:instrText>
-            </w:r>
-            <w:r>
-              <w:rPr>
-                <w:rFonts w:ascii="Calibri" w:hAnsi="Calibri"/>
-                <w:color w:val="000000" w:themeColor="text1"/>
-                <w:szCs w:val="26"/>
-              </w:rPr>
-            </w:r>
-            <w:r>
-              <w:rPr>
-                <w:rFonts w:ascii="Calibri" w:hAnsi="Calibri"/>
-                <w:color w:val="000000" w:themeColor="text1"/>
-                <w:szCs w:val="26"/>
-              </w:rPr>
-              <w:fldChar w:fldCharType="separate"/>
-            </w:r>
-            <w:r>
-              <w:rPr>
-                <w:rFonts w:ascii="Calibri" w:hAnsi="Calibri"/>
-                <w:color w:val="000000" w:themeColor="text1"/>
-                <w:szCs w:val="26"/>
-              </w:rPr>
-              <w:fldChar w:fldCharType="end"/>
-            </w:r>
-            <w:r>
-              <w:rPr>
-                <w:rFonts w:ascii="Calibri" w:hAnsi="Calibri"/>
-                <w:color w:val="000000" w:themeColor="text1"/>
-                <w:szCs w:val="26"/>
-              </w:rPr>
-              <w:t xml:space="preserve"> No </w:t>
-            </w:r>
-            <w:r>
-              <w:rPr>
-                <w:rFonts w:ascii="Calibri" w:hAnsi="Calibri"/>
-                <w:color w:val="000000" w:themeColor="text1"/>
-                <w:szCs w:val="26"/>
-              </w:rPr>
-              <w:fldChar w:fldCharType="begin">
-                <w:ffData>
-                  <w:name w:val="Check2"/>
-                  <w:enabled/>
-                  <w:calcOnExit w:val="0"/>
-                  <w:checkBox>
-                    <w:sizeAuto/>
-                    <w:default w:val="0"/>
-                  </w:checkBox>
-                </w:ffData>
-              </w:fldChar>
-            </w:r>
-            <w:r>
-              <w:rPr>
-                <w:rFonts w:ascii="Calibri" w:hAnsi="Calibri"/>
-                <w:color w:val="000000" w:themeColor="text1"/>
-                <w:szCs w:val="26"/>
-              </w:rPr>
-              <w:instrText xml:space="preserve"> FORMCHECKBOX </w:instrText>
-            </w:r>
-            <w:r>
-              <w:rPr>
-                <w:rFonts w:ascii="Calibri" w:hAnsi="Calibri"/>
-                <w:color w:val="000000" w:themeColor="text1"/>
-                <w:szCs w:val="26"/>
-              </w:rPr>
-            </w:r>
-            <w:r>
-              <w:rPr>
-                <w:rFonts w:ascii="Calibri" w:hAnsi="Calibri"/>
-                <w:color w:val="000000" w:themeColor="text1"/>
-                <w:szCs w:val="26"/>
-              </w:rPr>
-              <w:fldChar w:fldCharType="separate"/>
-            </w:r>
-            <w:r>
-              <w:rPr>
-                <w:rFonts w:ascii="Calibri" w:hAnsi="Calibri"/>
-                <w:color w:val="000000" w:themeColor="text1"/>
-                <w:szCs w:val="26"/>
-              </w:rPr>
-              <w:fldChar w:fldCharType="end"/>
-            </w:r>
-            <w:r>
-              <w:rPr>
-                <w:rFonts w:ascii="Calibri" w:hAnsi="Calibri"/>
-                <w:color w:val="000000" w:themeColor="text1"/>
-                <w:szCs w:val="26"/>
-              </w:rPr>
-              <w:t xml:space="preserve"> </w:t>
-            </w:r>
-          </w:p>
-        </w:tc>
-      </w:tr>
-      <w:tr>
-        <w:tc>
-          <w:tcPr>
-            <w:tcW w:w="6912" w:type="dxa"/>
-          </w:tcPr>
-          <w:p>
-            <w:pPr>
-              <w:rPr>
-                <w:color w:val="000000" w:themeColor="text1"/>
-              </w:rPr>
-            </w:pPr>
-            <w:r>
-              <w:rPr>
-                <w:color w:val="000000" w:themeColor="text1"/>
-              </w:rPr>
-              <w:t>Is the application behind a firewall?</w:t>
-            </w:r>
-          </w:p>
-        </w:tc>
-        <w:tc>
-          <w:tcPr>
-            <w:tcW w:w="2330" w:type="dxa"/>
-          </w:tcPr>
-          <w:p>
-            <w:pPr>
-              <w:rPr>
-                <w:rFonts w:ascii="Calibri" w:hAnsi="Calibri"/>
-                <w:color w:val="000000" w:themeColor="text1"/>
-                <w:szCs w:val="26"/>
-              </w:rPr>
-            </w:pPr>
-            <w:r>
-              <w:rPr>
-                <w:rFonts w:ascii="Calibri" w:hAnsi="Calibri"/>
-                <w:color w:val="000000" w:themeColor="text1"/>
-                <w:szCs w:val="26"/>
-              </w:rPr>
-              <w:t xml:space="preserve">Yes </w:t>
-            </w:r>
-            <w:r>
-              <w:rPr>
-                <w:rFonts w:ascii="Calibri" w:hAnsi="Calibri"/>
-                <w:color w:val="000000" w:themeColor="text1"/>
-                <w:szCs w:val="26"/>
-              </w:rPr>
-              <w:fldChar w:fldCharType="begin">
-                <w:ffData>
-                  <w:name w:val="Check1"/>
-                  <w:enabled/>
-                  <w:calcOnExit w:val="0"/>
-                  <w:checkBox>
-                    <w:sizeAuto/>
-                    <w:default w:val="0"/>
-                  </w:checkBox>
-                </w:ffData>
-              </w:fldChar>
-            </w:r>
-            <w:r>
-              <w:rPr>
-                <w:rFonts w:ascii="Calibri" w:hAnsi="Calibri"/>
-                <w:color w:val="000000" w:themeColor="text1"/>
-                <w:szCs w:val="26"/>
-              </w:rPr>
-              <w:instrText xml:space="preserve"> FORMCHECKBOX </w:instrText>
-            </w:r>
-            <w:r>
-              <w:rPr>
-                <w:rFonts w:ascii="Calibri" w:hAnsi="Calibri"/>
-                <w:color w:val="000000" w:themeColor="text1"/>
-                <w:szCs w:val="26"/>
-              </w:rPr>
-            </w:r>
-            <w:r>
-              <w:rPr>
-                <w:rFonts w:ascii="Calibri" w:hAnsi="Calibri"/>
-                <w:color w:val="000000" w:themeColor="text1"/>
-                <w:szCs w:val="26"/>
-              </w:rPr>
-              <w:fldChar w:fldCharType="separate"/>
-            </w:r>
-            <w:r>
-              <w:rPr>
-                <w:rFonts w:ascii="Calibri" w:hAnsi="Calibri"/>
-                <w:color w:val="000000" w:themeColor="text1"/>
-                <w:szCs w:val="26"/>
-              </w:rPr>
-              <w:fldChar w:fldCharType="end"/>
-            </w:r>
-            <w:r>
-              <w:rPr>
-                <w:rFonts w:ascii="Calibri" w:hAnsi="Calibri"/>
-                <w:color w:val="000000" w:themeColor="text1"/>
-                <w:szCs w:val="26"/>
-              </w:rPr>
-              <w:t xml:space="preserve"> No </w:t>
-            </w:r>
-            <w:r>
-              <w:rPr>
-                <w:rFonts w:ascii="Calibri" w:hAnsi="Calibri"/>
-                <w:color w:val="000000" w:themeColor="text1"/>
-                <w:szCs w:val="26"/>
-              </w:rPr>
-              <w:fldChar w:fldCharType="begin">
-                <w:ffData>
-                  <w:name w:val="Check2"/>
-                  <w:enabled/>
-                  <w:calcOnExit w:val="0"/>
-                  <w:checkBox>
-                    <w:sizeAuto/>
-                    <w:default w:val="0"/>
-                  </w:checkBox>
-                </w:ffData>
-              </w:fldChar>
-            </w:r>
-            <w:r>
-              <w:rPr>
-                <w:rFonts w:ascii="Calibri" w:hAnsi="Calibri"/>
-                <w:color w:val="000000" w:themeColor="text1"/>
-                <w:szCs w:val="26"/>
-              </w:rPr>
-              <w:instrText xml:space="preserve"> FORMCHECKBOX </w:instrText>
-            </w:r>
-            <w:r>
-              <w:rPr>
-                <w:rFonts w:ascii="Calibri" w:hAnsi="Calibri"/>
-                <w:color w:val="000000" w:themeColor="text1"/>
-                <w:szCs w:val="26"/>
-              </w:rPr>
-            </w:r>
-            <w:r>
-              <w:rPr>
-                <w:rFonts w:ascii="Calibri" w:hAnsi="Calibri"/>
-                <w:color w:val="000000" w:themeColor="text1"/>
-                <w:szCs w:val="26"/>
-              </w:rPr>
-              <w:fldChar w:fldCharType="separate"/>
-            </w:r>
-            <w:r>
-              <w:rPr>
-                <w:rFonts w:ascii="Calibri" w:hAnsi="Calibri"/>
-                <w:color w:val="000000" w:themeColor="text1"/>
-                <w:szCs w:val="26"/>
-              </w:rPr>
-              <w:fldChar w:fldCharType="end"/>
-            </w:r>
-            <w:r>
-              <w:rPr>
-                <w:rFonts w:ascii="Calibri" w:hAnsi="Calibri"/>
-                <w:color w:val="000000" w:themeColor="text1"/>
-                <w:szCs w:val="26"/>
-              </w:rPr>
-              <w:t xml:space="preserve"> </w:t>
-            </w:r>
-          </w:p>
-        </w:tc>
-      </w:tr>
-      <w:tr>
-        <w:tc>
-          <w:tcPr>
-            <w:tcW w:w="6912" w:type="dxa"/>
-          </w:tcPr>
-          <w:p>
-            <w:pPr>
-              <w:rPr>
-                <w:color w:val="000000" w:themeColor="text1"/>
-              </w:rPr>
-            </w:pPr>
-            <w:r>
-              <w:rPr>
-                <w:rFonts w:ascii="Calibri" w:hAnsi="Calibri"/>
-                <w:color w:val="000000" w:themeColor="text1"/>
-              </w:rPr>
-              <w:t>If data are</w:t>
-            </w:r>
-            <w:r>
-              <w:rPr>
-                <w:rFonts w:ascii="Calibri" w:hAnsi="Calibri"/>
-                <w:color w:val="000000" w:themeColor="text1"/>
-              </w:rPr>
-              <w:t xml:space="preserve"> taken off-site on memory sticks or other removable media (USB) is it in an encrypted form?</w:t>
-            </w:r>
-          </w:p>
-        </w:tc>
-        <w:tc>
-          <w:tcPr>
-            <w:tcW w:w="2330" w:type="dxa"/>
-          </w:tcPr>
-          <w:p>
-            <w:pPr>
-              <w:rPr>
-                <w:rFonts w:ascii="Calibri" w:hAnsi="Calibri"/>
-                <w:color w:val="000000" w:themeColor="text1"/>
-                <w:szCs w:val="26"/>
-              </w:rPr>
-            </w:pPr>
-            <w:r>
-              <w:rPr>
-                <w:rFonts w:ascii="Calibri" w:hAnsi="Calibri"/>
-                <w:color w:val="000000" w:themeColor="text1"/>
-                <w:szCs w:val="26"/>
-              </w:rPr>
-              <w:t xml:space="preserve">Yes </w:t>
-            </w:r>
-            <w:r>
-              <w:rPr>
-                <w:rFonts w:ascii="Calibri" w:hAnsi="Calibri"/>
-                <w:color w:val="000000" w:themeColor="text1"/>
-                <w:szCs w:val="26"/>
-              </w:rPr>
-              <w:fldChar w:fldCharType="begin">
-                <w:ffData>
-                  <w:name w:val="Check1"/>
-                  <w:enabled/>
-                  <w:calcOnExit w:val="0"/>
-                  <w:checkBox>
-                    <w:sizeAuto/>
-                    <w:default w:val="0"/>
-                  </w:checkBox>
-                </w:ffData>
-              </w:fldChar>
-            </w:r>
-            <w:r>
-              <w:rPr>
-                <w:rFonts w:ascii="Calibri" w:hAnsi="Calibri"/>
-                <w:color w:val="000000" w:themeColor="text1"/>
-                <w:szCs w:val="26"/>
-              </w:rPr>
-              <w:instrText xml:space="preserve"> FORMCHECKBOX </w:instrText>
-            </w:r>
-            <w:r>
-              <w:rPr>
-                <w:rFonts w:ascii="Calibri" w:hAnsi="Calibri"/>
-                <w:color w:val="000000" w:themeColor="text1"/>
-                <w:szCs w:val="26"/>
-              </w:rPr>
-            </w:r>
-            <w:r>
-              <w:rPr>
-                <w:rFonts w:ascii="Calibri" w:hAnsi="Calibri"/>
-                <w:color w:val="000000" w:themeColor="text1"/>
-                <w:szCs w:val="26"/>
-              </w:rPr>
-              <w:fldChar w:fldCharType="separate"/>
-            </w:r>
-            <w:r>
-              <w:rPr>
-                <w:rFonts w:ascii="Calibri" w:hAnsi="Calibri"/>
-                <w:color w:val="000000" w:themeColor="text1"/>
-                <w:szCs w:val="26"/>
-              </w:rPr>
-              <w:fldChar w:fldCharType="end"/>
-            </w:r>
-            <w:r>
-              <w:rPr>
-                <w:rFonts w:ascii="Calibri" w:hAnsi="Calibri"/>
-                <w:color w:val="000000" w:themeColor="text1"/>
-                <w:szCs w:val="26"/>
-              </w:rPr>
-              <w:t xml:space="preserve"> No </w:t>
-            </w:r>
-            <w:r>
-              <w:rPr>
-                <w:rFonts w:ascii="Calibri" w:hAnsi="Calibri"/>
-                <w:color w:val="000000" w:themeColor="text1"/>
-                <w:szCs w:val="26"/>
-              </w:rPr>
-              <w:fldChar w:fldCharType="begin">
-                <w:ffData>
-                  <w:name w:val="Check2"/>
-                  <w:enabled/>
-                  <w:calcOnExit w:val="0"/>
-                  <w:checkBox>
-                    <w:sizeAuto/>
-                    <w:default w:val="0"/>
-                  </w:checkBox>
-                </w:ffData>
-              </w:fldChar>
-            </w:r>
-            <w:r>
-              <w:rPr>
-                <w:rFonts w:ascii="Calibri" w:hAnsi="Calibri"/>
-                <w:color w:val="000000" w:themeColor="text1"/>
-                <w:szCs w:val="26"/>
-              </w:rPr>
-              <w:instrText xml:space="preserve"> FORMCHECKBOX </w:instrText>
-            </w:r>
-            <w:r>
-              <w:rPr>
-                <w:rFonts w:ascii="Calibri" w:hAnsi="Calibri"/>
-                <w:color w:val="000000" w:themeColor="text1"/>
-                <w:szCs w:val="26"/>
-              </w:rPr>
-            </w:r>
-            <w:r>
-              <w:rPr>
-                <w:rFonts w:ascii="Calibri" w:hAnsi="Calibri"/>
-                <w:color w:val="000000" w:themeColor="text1"/>
-                <w:szCs w:val="26"/>
-              </w:rPr>
-              <w:fldChar w:fldCharType="separate"/>
-            </w:r>
-            <w:r>
-              <w:rPr>
-                <w:rFonts w:ascii="Calibri" w:hAnsi="Calibri"/>
-                <w:color w:val="000000" w:themeColor="text1"/>
-                <w:szCs w:val="26"/>
-              </w:rPr>
-              <w:fldChar w:fldCharType="end"/>
-            </w:r>
-            <w:r>
-              <w:rPr>
-                <w:rFonts w:ascii="Calibri" w:hAnsi="Calibri"/>
-                <w:color w:val="000000" w:themeColor="text1"/>
-                <w:szCs w:val="26"/>
-              </w:rPr>
-              <w:t xml:space="preserve"> </w:t>
-            </w:r>
-          </w:p>
-        </w:tc>
-      </w:tr>
-      <w:tr>
-        <w:tc>
-          <w:tcPr>
-            <w:tcW w:w="6912" w:type="dxa"/>
-          </w:tcPr>
-          <w:p>
-            <w:pPr>
-              <w:rPr>
-                <w:rFonts w:ascii="Calibri" w:hAnsi="Calibri"/>
-                <w:color w:val="000000" w:themeColor="text1"/>
-              </w:rPr>
-            </w:pPr>
-            <w:r>
-              <w:rPr>
-                <w:rFonts w:ascii="Calibri" w:hAnsi="Calibri"/>
-                <w:color w:val="000000" w:themeColor="text1"/>
-              </w:rPr>
-              <w:t>Has a security assess</w:t>
-            </w:r>
-            <w:r>
-              <w:rPr>
-                <w:rFonts w:ascii="Calibri" w:hAnsi="Calibri"/>
-                <w:color w:val="000000" w:themeColor="text1"/>
-              </w:rPr>
-              <w:t>ment of the applic</w:t>
-            </w:r>
-            <w:r>
-              <w:rPr>
-                <w:rFonts w:ascii="Calibri" w:hAnsi="Calibri"/>
-                <w:color w:val="000000" w:themeColor="text1"/>
-              </w:rPr>
-              <w:t xml:space="preserve">ation </w:t>
-            </w:r>
-            <w:r>
-              <w:rPr>
-                <w:rFonts w:ascii="Calibri" w:hAnsi="Calibri"/>
-                <w:color w:val="000000" w:themeColor="text1"/>
-              </w:rPr>
-              <w:t>and systems</w:t>
-            </w:r>
-            <w:r>
-              <w:rPr>
-                <w:rFonts w:ascii="Calibri" w:hAnsi="Calibri"/>
-                <w:color w:val="000000" w:themeColor="text1"/>
-              </w:rPr>
-              <w:t xml:space="preserve"> that service the client or handle</w:t>
-            </w:r>
-            <w:r>
-              <w:rPr>
-                <w:rFonts w:ascii="Calibri" w:hAnsi="Calibri"/>
-                <w:color w:val="000000" w:themeColor="text1"/>
-              </w:rPr>
-              <w:t xml:space="preserve"> the</w:t>
-            </w:r>
-            <w:r>
-              <w:rPr>
-                <w:rFonts w:ascii="Calibri" w:hAnsi="Calibri"/>
-                <w:color w:val="000000" w:themeColor="text1"/>
-              </w:rPr>
-              <w:t xml:space="preserve"> client’s data been performed? (</w:t>
-            </w:r>
-            <w:r>
-              <w:rPr>
-                <w:rFonts w:ascii="Calibri" w:hAnsi="Calibri"/>
-                <w:color w:val="000000" w:themeColor="text1"/>
-              </w:rPr>
-              <w:t>S</w:t>
-            </w:r>
-            <w:r>
-              <w:rPr>
-                <w:rFonts w:ascii="Calibri" w:hAnsi="Calibri"/>
-                <w:color w:val="000000" w:themeColor="text1"/>
-              </w:rPr>
-              <w:t>ecure code reviews and/or security assessments on the application and on any significant modification, update, new version to the app prior to delivery to the client)</w:t>
-            </w:r>
-          </w:p>
-        </w:tc>
-        <w:tc>
-          <w:tcPr>
-            <w:tcW w:w="2330" w:type="dxa"/>
-          </w:tcPr>
-          <w:p>
-            <w:pPr>
-              <w:rPr>
-                <w:rFonts w:ascii="Calibri" w:hAnsi="Calibri"/>
-                <w:color w:val="000000" w:themeColor="text1"/>
-                <w:szCs w:val="26"/>
-              </w:rPr>
-            </w:pPr>
-            <w:r>
-              <w:rPr>
-                <w:rFonts w:ascii="Calibri" w:hAnsi="Calibri"/>
-                <w:color w:val="000000" w:themeColor="text1"/>
-                <w:szCs w:val="26"/>
-              </w:rPr>
-              <w:t xml:space="preserve">Yes </w:t>
-            </w:r>
-            <w:r>
-              <w:rPr>
-                <w:rFonts w:ascii="Calibri" w:hAnsi="Calibri"/>
-                <w:color w:val="000000" w:themeColor="text1"/>
-                <w:szCs w:val="26"/>
-              </w:rPr>
-              <w:fldChar w:fldCharType="begin">
-                <w:ffData>
-                  <w:name w:val="Check1"/>
-                  <w:enabled/>
-                  <w:calcOnExit w:val="0"/>
-                  <w:checkBox>
-                    <w:sizeAuto/>
-                    <w:default w:val="0"/>
-                  </w:checkBox>
-                </w:ffData>
-              </w:fldChar>
-            </w:r>
-            <w:r>
-              <w:rPr>
-                <w:rFonts w:ascii="Calibri" w:hAnsi="Calibri"/>
-                <w:color w:val="000000" w:themeColor="text1"/>
-                <w:szCs w:val="26"/>
-              </w:rPr>
-              <w:instrText xml:space="preserve"> FORMCHECKBOX </w:instrText>
-            </w:r>
-            <w:r>
-              <w:rPr>
-                <w:rFonts w:ascii="Calibri" w:hAnsi="Calibri"/>
-                <w:color w:val="000000" w:themeColor="text1"/>
-                <w:szCs w:val="26"/>
-              </w:rPr>
-            </w:r>
-            <w:r>
-              <w:rPr>
-                <w:rFonts w:ascii="Calibri" w:hAnsi="Calibri"/>
-                <w:color w:val="000000" w:themeColor="text1"/>
-                <w:szCs w:val="26"/>
-              </w:rPr>
-              <w:fldChar w:fldCharType="separate"/>
             </w:r>
             <w:r>
               <w:rPr>
@@ -5296,6 +5416,13 @@
                 <w:color w:val="000000" w:themeColor="text1"/>
               </w:rPr>
             </w:pPr>
+            <w:r>
+              <w:rPr>
+                <w:rFonts w:ascii="Calibri" w:hAnsi="Calibri"/>
+                <w:color w:val="000000" w:themeColor="text1"/>
+              </w:rPr>
+              <w:t>No user account</w:t>
+            </w:r>
           </w:p>
           <w:p>
             <w:pPr>
@@ -5417,12 +5544,12 @@
               </w:rPr>
               <w:fldChar w:fldCharType="begin">
                 <w:ffData>
-                  <w:name w:val="Check2"/>
+                  <w:name w:val=""/>
                   <w:enabled/>
                   <w:calcOnExit w:val="0"/>
                   <w:checkBox>
-                    <w:sizeAuto/>
-                    <w:default w:val="0"/>
+                    <w:size w:val="20"/>
+                    <w:default w:val="1"/>
                   </w:checkBox>
                 </w:ffData>
               </w:fldChar>
@@ -5439,13 +5566,6 @@
                 <w:rFonts w:ascii="Calibri" w:hAnsi="Calibri"/>
                 <w:color w:val="000000" w:themeColor="text1"/>
               </w:rPr>
-            </w:r>
-            <w:r>
-              <w:rPr>
-                <w:rFonts w:ascii="Calibri" w:hAnsi="Calibri"/>
-                <w:color w:val="000000" w:themeColor="text1"/>
-              </w:rPr>
-              <w:fldChar w:fldCharType="separate"/>
             </w:r>
             <w:r>
               <w:rPr>
@@ -5574,12 +5694,12 @@
               </w:rPr>
               <w:fldChar w:fldCharType="begin">
                 <w:ffData>
-                  <w:name w:val="Check2"/>
+                  <w:name w:val=""/>
                   <w:enabled/>
                   <w:calcOnExit w:val="0"/>
                   <w:checkBox>
-                    <w:sizeAuto/>
-                    <w:default w:val="0"/>
+                    <w:size w:val="20"/>
+                    <w:default w:val="1"/>
                   </w:checkBox>
                 </w:ffData>
               </w:fldChar>
@@ -5596,13 +5716,6 @@
                 <w:rFonts w:ascii="Calibri" w:hAnsi="Calibri"/>
                 <w:color w:val="000000" w:themeColor="text1"/>
               </w:rPr>
-            </w:r>
-            <w:r>
-              <w:rPr>
-                <w:rFonts w:ascii="Calibri" w:hAnsi="Calibri"/>
-                <w:color w:val="000000" w:themeColor="text1"/>
-              </w:rPr>
-              <w:fldChar w:fldCharType="separate"/>
             </w:r>
             <w:r>
               <w:rPr>
@@ -5717,12 +5830,12 @@
               </w:rPr>
               <w:fldChar w:fldCharType="begin">
                 <w:ffData>
-                  <w:name w:val="Check2"/>
+                  <w:name w:val=""/>
                   <w:enabled/>
                   <w:calcOnExit w:val="0"/>
                   <w:checkBox>
-                    <w:sizeAuto/>
-                    <w:default w:val="0"/>
+                    <w:size w:val="20"/>
+                    <w:default w:val="1"/>
                   </w:checkBox>
                 </w:ffData>
               </w:fldChar>
@@ -5739,13 +5852,6 @@
                 <w:rFonts w:ascii="Calibri" w:hAnsi="Calibri"/>
                 <w:color w:val="000000" w:themeColor="text1"/>
               </w:rPr>
-            </w:r>
-            <w:r>
-              <w:rPr>
-                <w:rFonts w:ascii="Calibri" w:hAnsi="Calibri"/>
-                <w:color w:val="000000" w:themeColor="text1"/>
-              </w:rPr>
-              <w:fldChar w:fldCharType="separate"/>
             </w:r>
             <w:r>
               <w:rPr>
@@ -5915,12 +6021,12 @@
               </w:rPr>
               <w:fldChar w:fldCharType="begin">
                 <w:ffData>
-                  <w:name w:val="Check2"/>
+                  <w:name w:val=""/>
                   <w:enabled/>
                   <w:calcOnExit w:val="0"/>
                   <w:checkBox>
-                    <w:sizeAuto/>
-                    <w:default w:val="0"/>
+                    <w:size w:val="20"/>
+                    <w:default w:val="1"/>
                   </w:checkBox>
                 </w:ffData>
               </w:fldChar>
@@ -5937,13 +6043,6 @@
                 <w:rFonts w:ascii="Calibri" w:hAnsi="Calibri"/>
                 <w:color w:val="000000" w:themeColor="text1"/>
               </w:rPr>
-            </w:r>
-            <w:r>
-              <w:rPr>
-                <w:rFonts w:ascii="Calibri" w:hAnsi="Calibri"/>
-                <w:color w:val="000000" w:themeColor="text1"/>
-              </w:rPr>
-              <w:fldChar w:fldCharType="separate"/>
             </w:r>
             <w:r>
               <w:rPr>
@@ -6199,8 +6298,8 @@
         <w:tblLook w:val="04A0" w:firstRow="1" w:lastRow="0" w:firstColumn="1" w:lastColumn="0" w:noHBand="0" w:noVBand="1"/>
       </w:tblPr>
       <w:tblGrid>
-        <w:gridCol w:w="6734"/>
-        <w:gridCol w:w="2282"/>
+        <w:gridCol w:w="6732"/>
+        <w:gridCol w:w="2284"/>
       </w:tblGrid>
       <w:tr>
         <w:tc>
@@ -6343,12 +6442,12 @@
               </w:rPr>
               <w:fldChar w:fldCharType="begin">
                 <w:ffData>
-                  <w:name w:val="Check1"/>
+                  <w:name w:val=""/>
                   <w:enabled/>
                   <w:calcOnExit w:val="0"/>
                   <w:checkBox>
-                    <w:sizeAuto/>
-                    <w:default w:val="0"/>
+                    <w:size w:val="20"/>
+                    <w:default w:val="1"/>
                   </w:checkBox>
                 </w:ffData>
               </w:fldChar>
@@ -6365,13 +6464,6 @@
                 <w:rFonts w:ascii="Calibri" w:hAnsi="Calibri"/>
                 <w:color w:val="000000" w:themeColor="text1"/>
               </w:rPr>
-            </w:r>
-            <w:r>
-              <w:rPr>
-                <w:rFonts w:ascii="Calibri" w:hAnsi="Calibri"/>
-                <w:color w:val="000000" w:themeColor="text1"/>
-              </w:rPr>
-              <w:fldChar w:fldCharType="separate"/>
             </w:r>
             <w:r>
               <w:rPr>
@@ -6500,12 +6592,12 @@
               </w:rPr>
               <w:fldChar w:fldCharType="begin">
                 <w:ffData>
-                  <w:name w:val="Check1"/>
+                  <w:name w:val=""/>
                   <w:enabled/>
                   <w:calcOnExit w:val="0"/>
                   <w:checkBox>
-                    <w:sizeAuto/>
-                    <w:default w:val="0"/>
+                    <w:size w:val="20"/>
+                    <w:default w:val="1"/>
                   </w:checkBox>
                 </w:ffData>
               </w:fldChar>
@@ -6522,13 +6614,6 @@
                 <w:rFonts w:ascii="Calibri" w:hAnsi="Calibri"/>
                 <w:color w:val="000000" w:themeColor="text1"/>
               </w:rPr>
-            </w:r>
-            <w:r>
-              <w:rPr>
-                <w:rFonts w:ascii="Calibri" w:hAnsi="Calibri"/>
-                <w:color w:val="000000" w:themeColor="text1"/>
-              </w:rPr>
-              <w:fldChar w:fldCharType="separate"/>
             </w:r>
             <w:r>
               <w:rPr>
@@ -6638,6 +6723,50 @@
                 <w:color w:val="000000" w:themeColor="text1"/>
               </w:rPr>
               <w:t xml:space="preserve">Yes </w:t>
+            </w:r>
+            <w:r>
+              <w:rPr>
+                <w:rFonts w:ascii="Calibri" w:hAnsi="Calibri"/>
+                <w:color w:val="000000" w:themeColor="text1"/>
+              </w:rPr>
+              <w:fldChar w:fldCharType="begin">
+                <w:ffData>
+                  <w:name w:val=""/>
+                  <w:enabled/>
+                  <w:calcOnExit w:val="0"/>
+                  <w:checkBox>
+                    <w:size w:val="20"/>
+                    <w:default w:val="1"/>
+                  </w:checkBox>
+                </w:ffData>
+              </w:fldChar>
+            </w:r>
+            <w:r>
+              <w:rPr>
+                <w:rFonts w:ascii="Calibri" w:hAnsi="Calibri"/>
+                <w:color w:val="000000" w:themeColor="text1"/>
+              </w:rPr>
+              <w:instrText xml:space="preserve"> FORMCHECKBOX </w:instrText>
+            </w:r>
+            <w:r>
+              <w:rPr>
+                <w:rFonts w:ascii="Calibri" w:hAnsi="Calibri"/>
+                <w:color w:val="000000" w:themeColor="text1"/>
+              </w:rPr>
+            </w:r>
+            <w:r>
+              <w:rPr>
+                <w:rFonts w:ascii="Calibri" w:hAnsi="Calibri"/>
+                <w:color w:val="000000" w:themeColor="text1"/>
+              </w:rPr>
+              <w:fldChar w:fldCharType="end"/>
+            </w:r>
+            <w:r>
+              <w:rPr>
+                <w:rFonts w:ascii="Calibri" w:hAnsi="Calibri"/>
+                <w:color w:val="000000" w:themeColor="text1"/>
+              </w:rPr>
+              <w:t xml:space="preserve"> No </w:t>
             </w:r>
             <w:r>
               <w:rPr>
@@ -6688,7 +6817,124 @@
                 <w:rFonts w:ascii="Calibri" w:hAnsi="Calibri"/>
                 <w:color w:val="000000" w:themeColor="text1"/>
               </w:rPr>
-              <w:t xml:space="preserve"> No </w:t>
+              <w:t xml:space="preserve"> </w:t>
+            </w:r>
+          </w:p>
+        </w:tc>
+      </w:tr>
+      <w:tr>
+        <w:tc>
+          <w:tcPr>
+            <w:tcW w:w="6912" w:type="dxa"/>
+          </w:tcPr>
+          <w:p>
+            <w:pPr>
+              <w:pStyle w:val="ListParagraph"/>
+              <w:numPr>
+                <w:ilvl w:val="0"/>
+                <w:numId w:val="1"/>
+              </w:numPr>
+              <w:rPr>
+                <w:rFonts w:ascii="Calibri" w:hAnsi="Calibri"/>
+                <w:color w:val="000000" w:themeColor="text1"/>
+              </w:rPr>
+            </w:pPr>
+            <w:r>
+              <w:rPr>
+                <w:rFonts w:ascii="Calibri" w:hAnsi="Calibri"/>
+                <w:color w:val="000000" w:themeColor="text1"/>
+              </w:rPr>
+              <w:t>If ye</w:t>
+            </w:r>
+            <w:r>
+              <w:rPr>
+                <w:rFonts w:ascii="Calibri" w:hAnsi="Calibri"/>
+                <w:color w:val="000000" w:themeColor="text1"/>
+              </w:rPr>
+              <w:t xml:space="preserve">s, </w:t>
+            </w:r>
+            <w:r>
+              <w:rPr>
+                <w:rFonts w:ascii="Calibri" w:hAnsi="Calibri"/>
+                <w:color w:val="000000" w:themeColor="text1"/>
+              </w:rPr>
+              <w:t>please specify</w:t>
+            </w:r>
+          </w:p>
+        </w:tc>
+        <w:tc>
+          <w:tcPr>
+            <w:tcW w:w="2330" w:type="dxa"/>
+          </w:tcPr>
+          <w:p>
+            <w:pPr>
+              <w:rPr>
+                <w:rFonts w:ascii="Calibri" w:hAnsi="Calibri"/>
+                <w:color w:val="000000" w:themeColor="text1"/>
+              </w:rPr>
+            </w:pPr>
+            <w:r>
+              <w:rPr>
+                <w:rFonts w:ascii="Calibri" w:hAnsi="Calibri"/>
+                <w:color w:val="000000" w:themeColor="text1"/>
+              </w:rPr>
+              <w:t>Google Analytics</w:t>
+            </w:r>
+          </w:p>
+        </w:tc>
+      </w:tr>
+      <w:tr>
+        <w:tc>
+          <w:tcPr>
+            <w:tcW w:w="6912" w:type="dxa"/>
+          </w:tcPr>
+          <w:p>
+            <w:pPr>
+              <w:rPr>
+                <w:rFonts w:ascii="Calibri" w:hAnsi="Calibri"/>
+                <w:color w:val="000000" w:themeColor="text1"/>
+              </w:rPr>
+            </w:pPr>
+            <w:r>
+              <w:rPr>
+                <w:rFonts w:ascii="Calibri" w:hAnsi="Calibri"/>
+                <w:color w:val="000000" w:themeColor="text1"/>
+              </w:rPr>
+              <w:t>Has the application been safeguarded against directory listing</w:t>
+            </w:r>
+            <w:r>
+              <w:rPr>
+                <w:rFonts w:ascii="Calibri" w:hAnsi="Calibri"/>
+                <w:color w:val="000000" w:themeColor="text1"/>
+              </w:rPr>
+              <w:t>, hot linking</w:t>
+            </w:r>
+            <w:r>
+              <w:rPr>
+                <w:rFonts w:ascii="Calibri" w:hAnsi="Calibri"/>
+                <w:color w:val="000000" w:themeColor="text1"/>
+              </w:rPr>
+              <w:t>?</w:t>
+            </w:r>
+          </w:p>
+        </w:tc>
+        <w:tc>
+          <w:tcPr>
+            <w:tcW w:w="2330" w:type="dxa"/>
+          </w:tcPr>
+          <w:p>
+            <w:pPr>
+              <w:rPr>
+                <w:rFonts w:ascii="Calibri" w:hAnsi="Calibri"/>
+                <w:color w:val="000000" w:themeColor="text1"/>
+              </w:rPr>
+            </w:pPr>
+            <w:r>
+              <w:rPr>
+                <w:rFonts w:ascii="Calibri" w:hAnsi="Calibri"/>
+                <w:color w:val="000000" w:themeColor="text1"/>
+              </w:rPr>
+              <w:t xml:space="preserve">Yes </w:t>
             </w:r>
             <w:r>
               <w:rPr>
@@ -6697,7 +6943,51 @@
               </w:rPr>
               <w:fldChar w:fldCharType="begin">
                 <w:ffData>
-                  <w:name w:val="Check1"/>
+                  <w:name w:val=""/>
+                  <w:enabled/>
+                  <w:calcOnExit w:val="0"/>
+                  <w:checkBox>
+                    <w:size w:val="20"/>
+                    <w:default w:val="1"/>
+                  </w:checkBox>
+                </w:ffData>
+              </w:fldChar>
+            </w:r>
+            <w:r>
+              <w:rPr>
+                <w:rFonts w:ascii="Calibri" w:hAnsi="Calibri"/>
+                <w:color w:val="000000" w:themeColor="text1"/>
+              </w:rPr>
+              <w:instrText xml:space="preserve"> FORMCHECKBOX </w:instrText>
+            </w:r>
+            <w:r>
+              <w:rPr>
+                <w:rFonts w:ascii="Calibri" w:hAnsi="Calibri"/>
+                <w:color w:val="000000" w:themeColor="text1"/>
+              </w:rPr>
+            </w:r>
+            <w:r>
+              <w:rPr>
+                <w:rFonts w:ascii="Calibri" w:hAnsi="Calibri"/>
+                <w:color w:val="000000" w:themeColor="text1"/>
+              </w:rPr>
+              <w:fldChar w:fldCharType="end"/>
+            </w:r>
+            <w:r>
+              <w:rPr>
+                <w:rFonts w:ascii="Calibri" w:hAnsi="Calibri"/>
+                <w:color w:val="000000" w:themeColor="text1"/>
+              </w:rPr>
+              <w:t xml:space="preserve"> No </w:t>
+            </w:r>
+            <w:r>
+              <w:rPr>
+                <w:rFonts w:ascii="Calibri" w:hAnsi="Calibri"/>
+                <w:color w:val="000000" w:themeColor="text1"/>
+              </w:rPr>
+              <w:fldChar w:fldCharType="begin">
+                <w:ffData>
+                  <w:name w:val="Check2"/>
                   <w:enabled/>
                   <w:calcOnExit w:val="0"/>
                   <w:checkBox>
@@ -6751,85 +7041,25 @@
           </w:tcPr>
           <w:p>
             <w:pPr>
-              <w:pStyle w:val="ListParagraph"/>
-              <w:numPr>
-                <w:ilvl w:val="0"/>
-                <w:numId w:val="1"/>
-              </w:numPr>
-              <w:rPr>
-                <w:rFonts w:ascii="Calibri" w:hAnsi="Calibri"/>
-                <w:color w:val="000000" w:themeColor="text1"/>
-              </w:rPr>
-            </w:pPr>
-            <w:r>
-              <w:rPr>
-                <w:rFonts w:ascii="Calibri" w:hAnsi="Calibri"/>
-                <w:color w:val="000000" w:themeColor="text1"/>
-              </w:rPr>
-              <w:t>If ye</w:t>
-            </w:r>
-            <w:r>
-              <w:rPr>
-                <w:rFonts w:ascii="Calibri" w:hAnsi="Calibri"/>
-                <w:color w:val="000000" w:themeColor="text1"/>
-              </w:rPr>
-              <w:t xml:space="preserve">s, </w:t>
-            </w:r>
-            <w:r>
-              <w:rPr>
-                <w:rFonts w:ascii="Calibri" w:hAnsi="Calibri"/>
-                <w:color w:val="000000" w:themeColor="text1"/>
-              </w:rPr>
-              <w:t>please specify</w:t>
-            </w:r>
-          </w:p>
-        </w:tc>
-        <w:tc>
-          <w:tcPr>
-            <w:tcW w:w="2330" w:type="dxa"/>
-          </w:tcPr>
-          <w:p>
-            <w:pPr>
-              <w:rPr>
-                <w:rFonts w:ascii="Calibri" w:hAnsi="Calibri"/>
-                <w:color w:val="000000" w:themeColor="text1"/>
-              </w:rPr>
-            </w:pPr>
-            <w:r>
-              <w:rPr>
-                <w:rFonts w:ascii="Calibri" w:hAnsi="Calibri"/>
-                <w:color w:val="000000" w:themeColor="text1"/>
-              </w:rPr>
-              <w:t>Please specify</w:t>
-            </w:r>
-          </w:p>
-        </w:tc>
-      </w:tr>
-      <w:tr>
-        <w:tc>
-          <w:tcPr>
-            <w:tcW w:w="6912" w:type="dxa"/>
-          </w:tcPr>
-          <w:p>
-            <w:pPr>
-              <w:rPr>
-                <w:rFonts w:ascii="Calibri" w:hAnsi="Calibri"/>
-                <w:color w:val="000000" w:themeColor="text1"/>
-              </w:rPr>
-            </w:pPr>
-            <w:r>
-              <w:rPr>
-                <w:rFonts w:ascii="Calibri" w:hAnsi="Calibri"/>
-                <w:color w:val="000000" w:themeColor="text1"/>
-              </w:rPr>
-              <w:t>Has the application been safeguarded against directory listing</w:t>
-            </w:r>
-            <w:r>
-              <w:rPr>
-                <w:rFonts w:ascii="Calibri" w:hAnsi="Calibri"/>
-                <w:color w:val="000000" w:themeColor="text1"/>
-              </w:rPr>
-              <w:t>, hot linking</w:t>
+              <w:rPr>
+                <w:rFonts w:ascii="Calibri" w:hAnsi="Calibri"/>
+                <w:color w:val="000000" w:themeColor="text1"/>
+              </w:rPr>
+            </w:pPr>
+            <w:r>
+              <w:rPr>
+                <w:rFonts w:ascii="Calibri" w:hAnsi="Calibri"/>
+                <w:color w:val="000000" w:themeColor="text1"/>
+              </w:rPr>
+              <w:lastRenderedPageBreak/>
+              <w:t>Are there any security measures to ensure all pages of the [website/app] are not indexed in search results</w:t>
+            </w:r>
+            <w:r>
+              <w:rPr>
+                <w:rFonts w:ascii="Calibri" w:hAnsi="Calibri"/>
+                <w:color w:val="000000" w:themeColor="text1"/>
+              </w:rPr>
+              <w:t xml:space="preserve"> (e.g. robots.txt file)</w:t>
             </w:r>
             <w:r>
               <w:rPr>
@@ -6916,12 +7146,12 @@
               </w:rPr>
               <w:fldChar w:fldCharType="begin">
                 <w:ffData>
-                  <w:name w:val="Check2"/>
+                  <w:name w:val=""/>
                   <w:enabled/>
                   <w:calcOnExit w:val="0"/>
                   <w:checkBox>
-                    <w:sizeAuto/>
-                    <w:default w:val="0"/>
+                    <w:size w:val="20"/>
+                    <w:default w:val="1"/>
                   </w:checkBox>
                 </w:ffData>
               </w:fldChar>
@@ -6944,13 +7174,6 @@
                 <w:rFonts w:ascii="Calibri" w:hAnsi="Calibri"/>
                 <w:color w:val="000000" w:themeColor="text1"/>
               </w:rPr>
-              <w:fldChar w:fldCharType="separate"/>
-            </w:r>
-            <w:r>
-              <w:rPr>
-                <w:rFonts w:ascii="Calibri" w:hAnsi="Calibri"/>
-                <w:color w:val="000000" w:themeColor="text1"/>
-              </w:rPr>
               <w:fldChar w:fldCharType="end"/>
             </w:r>
             <w:r>
@@ -6980,22 +7203,7 @@
                 <w:rFonts w:ascii="Calibri" w:hAnsi="Calibri"/>
                 <w:color w:val="000000" w:themeColor="text1"/>
               </w:rPr>
-              <w:lastRenderedPageBreak/>
-              <w:t>Are there any security measures to ensure all pages of the [website/app] are not indexed in search results</w:t>
-            </w:r>
-            <w:r>
-              <w:rPr>
-                <w:rFonts w:ascii="Calibri" w:hAnsi="Calibri"/>
-                <w:color w:val="000000" w:themeColor="text1"/>
-              </w:rPr>
-              <w:t xml:space="preserve"> (e.g. robots.txt file)</w:t>
-            </w:r>
-            <w:r>
-              <w:rPr>
-                <w:rFonts w:ascii="Calibri" w:hAnsi="Calibri"/>
-                <w:color w:val="000000" w:themeColor="text1"/>
-              </w:rPr>
-              <w:t>?</w:t>
+              <w:t>Has the application been safeguarded against attacks? (URL interpretation attacks, input validation attacks, SQL injection attacks, impersonation attacks, Buffer overflow attacks)?</w:t>
             </w:r>
           </w:p>
         </w:tc>
@@ -7015,7 +7223,7 @@
                 <w:rFonts w:ascii="Calibri" w:hAnsi="Calibri"/>
                 <w:color w:val="000000" w:themeColor="text1"/>
               </w:rPr>
-              <w:t xml:space="preserve">Yes </w:t>
+              <w:t>Yes</w:t>
             </w:r>
             <w:r>
               <w:rPr>
@@ -7028,8 +7236,8 @@
                   <w:enabled/>
                   <w:calcOnExit w:val="0"/>
                   <w:checkBox>
-                    <w:sizeAuto/>
-                    <w:default w:val="0"/>
+                    <w:size w:val="20"/>
+                    <w:default w:val="1"/>
                   </w:checkBox>
                 </w:ffData>
               </w:fldChar>
@@ -7046,13 +7254,6 @@
                 <w:rFonts w:ascii="Calibri" w:hAnsi="Calibri"/>
                 <w:color w:val="000000" w:themeColor="text1"/>
               </w:rPr>
-            </w:r>
-            <w:r>
-              <w:rPr>
-                <w:rFonts w:ascii="Calibri" w:hAnsi="Calibri"/>
-                <w:color w:val="000000" w:themeColor="text1"/>
-              </w:rPr>
-              <w:fldChar w:fldCharType="separate"/>
             </w:r>
             <w:r>
               <w:rPr>
@@ -7112,34 +7313,68 @@
               </w:rPr>
               <w:fldChar w:fldCharType="end"/>
             </w:r>
-            <w:r>
-              <w:rPr>
-                <w:rFonts w:ascii="Calibri" w:hAnsi="Calibri"/>
-                <w:color w:val="000000" w:themeColor="text1"/>
-              </w:rPr>
-              <w:t xml:space="preserve"> </w:t>
-            </w:r>
           </w:p>
         </w:tc>
       </w:tr>
       <w:tr>
+        <w:tblPrEx>
+          <w:tblLook w:val="0000" w:firstRow="0" w:lastRow="0" w:firstColumn="0" w:lastColumn="0" w:noHBand="0" w:noVBand="0"/>
+        </w:tblPrEx>
+        <w:trPr>
+          <w:trHeight w:val="800"/>
+        </w:trPr>
         <w:tc>
           <w:tcPr>
             <w:tcW w:w="6912" w:type="dxa"/>
           </w:tcPr>
           <w:p>
             <w:pPr>
-              <w:rPr>
-                <w:rFonts w:ascii="Calibri" w:hAnsi="Calibri"/>
-                <w:color w:val="000000" w:themeColor="text1"/>
-              </w:rPr>
-            </w:pPr>
-            <w:r>
-              <w:rPr>
-                <w:rFonts w:ascii="Calibri" w:hAnsi="Calibri"/>
-                <w:color w:val="000000" w:themeColor="text1"/>
-              </w:rPr>
-              <w:t>Has the application been safeguarded against attacks? (URL interpretation attacks, input validation attacks, SQL injection attacks, impersonation attacks, Buffer overflow attacks)?</w:t>
+              <w:ind w:left="108"/>
+              <w:rPr>
+                <w:color w:val="000000" w:themeColor="text1"/>
+              </w:rPr>
+            </w:pPr>
+            <w:r>
+              <w:rPr>
+                <w:color w:val="000000" w:themeColor="text1"/>
+              </w:rPr>
+              <w:t xml:space="preserve">Are </w:t>
+            </w:r>
+            <w:r>
+              <w:rPr>
+                <w:color w:val="000000" w:themeColor="text1"/>
+              </w:rPr>
+              <w:t>there any open source element</w:t>
+            </w:r>
+            <w:r>
+              <w:rPr>
+                <w:color w:val="000000" w:themeColor="text1"/>
+              </w:rPr>
+              <w:t>s</w:t>
+            </w:r>
+            <w:r>
+              <w:rPr>
+                <w:color w:val="000000" w:themeColor="text1"/>
+              </w:rPr>
+              <w:t xml:space="preserve"> within the </w:t>
+            </w:r>
+            <w:r>
+              <w:rPr>
+                <w:color w:val="000000" w:themeColor="text1"/>
+              </w:rPr>
+              <w:t>application that</w:t>
+            </w:r>
+            <w:r>
+              <w:rPr>
+                <w:color w:val="000000" w:themeColor="text1"/>
+              </w:rPr>
+              <w:t xml:space="preserve"> requires a GNU </w:t>
+            </w:r>
+            <w:r>
+              <w:rPr>
+                <w:color w:val="000000" w:themeColor="text1"/>
+              </w:rPr>
+              <w:t>license?</w:t>
             </w:r>
           </w:p>
         </w:tc>
@@ -7156,61 +7391,9 @@
             </w:pPr>
             <w:r>
               <w:rPr>
-                <w:rFonts w:ascii="Calibri" w:hAnsi="Calibri"/>
-                <w:color w:val="000000" w:themeColor="text1"/>
-              </w:rPr>
-              <w:t>Yes</w:t>
-            </w:r>
-            <w:r>
-              <w:rPr>
-                <w:rFonts w:ascii="Calibri" w:hAnsi="Calibri"/>
-                <w:color w:val="000000" w:themeColor="text1"/>
-              </w:rPr>
-              <w:fldChar w:fldCharType="begin">
-                <w:ffData>
-                  <w:name w:val="Check1"/>
-                  <w:enabled/>
-                  <w:calcOnExit w:val="0"/>
-                  <w:checkBox>
-                    <w:sizeAuto/>
-                    <w:default w:val="0"/>
-                  </w:checkBox>
-                </w:ffData>
-              </w:fldChar>
-            </w:r>
-            <w:r>
-              <w:rPr>
-                <w:rFonts w:ascii="Calibri" w:hAnsi="Calibri"/>
-                <w:color w:val="000000" w:themeColor="text1"/>
-              </w:rPr>
-              <w:instrText xml:space="preserve"> FORMCHECKBOX </w:instrText>
-            </w:r>
-            <w:r>
-              <w:rPr>
-                <w:rFonts w:ascii="Calibri" w:hAnsi="Calibri"/>
-                <w:color w:val="000000" w:themeColor="text1"/>
-              </w:rPr>
-            </w:r>
-            <w:r>
-              <w:rPr>
-                <w:rFonts w:ascii="Calibri" w:hAnsi="Calibri"/>
-                <w:color w:val="000000" w:themeColor="text1"/>
-              </w:rPr>
-              <w:fldChar w:fldCharType="separate"/>
-            </w:r>
-            <w:r>
-              <w:rPr>
-                <w:rFonts w:ascii="Calibri" w:hAnsi="Calibri"/>
-                <w:color w:val="000000" w:themeColor="text1"/>
-              </w:rPr>
-              <w:fldChar w:fldCharType="end"/>
-            </w:r>
-            <w:r>
-              <w:rPr>
-                <w:rFonts w:ascii="Calibri" w:hAnsi="Calibri"/>
-                <w:color w:val="000000" w:themeColor="text1"/>
-              </w:rPr>
-              <w:t xml:space="preserve"> No </w:t>
+                <w:color w:val="000000" w:themeColor="text1"/>
+              </w:rPr>
+              <w:t xml:space="preserve">Yes </w:t>
             </w:r>
             <w:r>
               <w:rPr>
@@ -7256,6 +7439,50 @@
               </w:rPr>
               <w:fldChar w:fldCharType="end"/>
             </w:r>
+            <w:r>
+              <w:rPr>
+                <w:rFonts w:ascii="Calibri" w:hAnsi="Calibri"/>
+                <w:color w:val="000000" w:themeColor="text1"/>
+              </w:rPr>
+              <w:t xml:space="preserve"> No </w:t>
+            </w:r>
+            <w:r>
+              <w:rPr>
+                <w:rFonts w:ascii="Calibri" w:hAnsi="Calibri"/>
+                <w:color w:val="000000" w:themeColor="text1"/>
+              </w:rPr>
+              <w:fldChar w:fldCharType="begin">
+                <w:ffData>
+                  <w:name w:val=""/>
+                  <w:enabled/>
+                  <w:calcOnExit w:val="0"/>
+                  <w:checkBox>
+                    <w:size w:val="20"/>
+                    <w:default w:val="1"/>
+                  </w:checkBox>
+                </w:ffData>
+              </w:fldChar>
+            </w:r>
+            <w:r>
+              <w:rPr>
+                <w:rFonts w:ascii="Calibri" w:hAnsi="Calibri"/>
+                <w:color w:val="000000" w:themeColor="text1"/>
+              </w:rPr>
+              <w:instrText xml:space="preserve"> FORMCHECKBOX </w:instrText>
+            </w:r>
+            <w:r>
+              <w:rPr>
+                <w:rFonts w:ascii="Calibri" w:hAnsi="Calibri"/>
+                <w:color w:val="000000" w:themeColor="text1"/>
+              </w:rPr>
+            </w:r>
+            <w:r>
+              <w:rPr>
+                <w:rFonts w:ascii="Calibri" w:hAnsi="Calibri"/>
+                <w:color w:val="000000" w:themeColor="text1"/>
+              </w:rPr>
+              <w:fldChar w:fldCharType="end"/>
+            </w:r>
           </w:p>
         </w:tc>
       </w:tr>
@@ -7264,7 +7491,7 @@
           <w:tblLook w:val="0000" w:firstRow="0" w:lastRow="0" w:firstColumn="0" w:lastColumn="0" w:noHBand="0" w:noVBand="0"/>
         </w:tblPrEx>
         <w:trPr>
-          <w:trHeight w:val="800"/>
+          <w:trHeight w:val="461"/>
         </w:trPr>
         <w:tc>
           <w:tcPr>
@@ -7272,6 +7499,30 @@
           </w:tcPr>
           <w:p>
             <w:pPr>
+              <w:pStyle w:val="ListParagraph"/>
+              <w:numPr>
+                <w:ilvl w:val="0"/>
+                <w:numId w:val="3"/>
+              </w:numPr>
+              <w:rPr>
+                <w:color w:val="000000" w:themeColor="text1"/>
+              </w:rPr>
+            </w:pPr>
+            <w:r>
+              <w:rPr>
+                <w:rFonts w:ascii="Calibri" w:hAnsi="Calibri"/>
+                <w:color w:val="000000" w:themeColor="text1"/>
+              </w:rPr>
+              <w:t>If yes, please specify</w:t>
+            </w:r>
+          </w:p>
+        </w:tc>
+        <w:tc>
+          <w:tcPr>
+            <w:tcW w:w="2330" w:type="dxa"/>
+          </w:tcPr>
+          <w:p>
+            <w:pPr>
               <w:ind w:left="108"/>
               <w:rPr>
                 <w:color w:val="000000" w:themeColor="text1"/>
@@ -7279,45 +7530,37 @@
             </w:pPr>
             <w:r>
               <w:rPr>
-                <w:color w:val="000000" w:themeColor="text1"/>
-              </w:rPr>
-              <w:t xml:space="preserve">Are </w:t>
-            </w:r>
-            <w:r>
-              <w:rPr>
-                <w:color w:val="000000" w:themeColor="text1"/>
-              </w:rPr>
-              <w:t>there any open source element</w:t>
-            </w:r>
-            <w:r>
-              <w:rPr>
-                <w:color w:val="000000" w:themeColor="text1"/>
-              </w:rPr>
-              <w:t>s</w:t>
-            </w:r>
-            <w:r>
-              <w:rPr>
-                <w:color w:val="000000" w:themeColor="text1"/>
-              </w:rPr>
-              <w:t xml:space="preserve"> within the </w:t>
-            </w:r>
-            <w:r>
-              <w:rPr>
-                <w:color w:val="000000" w:themeColor="text1"/>
-              </w:rPr>
-              <w:t>application that</w:t>
-            </w:r>
-            <w:r>
-              <w:rPr>
-                <w:color w:val="000000" w:themeColor="text1"/>
-              </w:rPr>
-              <w:t xml:space="preserve"> requires a GNU </w:t>
-            </w:r>
-            <w:r>
-              <w:rPr>
-                <w:color w:val="000000" w:themeColor="text1"/>
-              </w:rPr>
-              <w:t>license?</w:t>
+                <w:rFonts w:ascii="Calibri" w:hAnsi="Calibri"/>
+                <w:color w:val="000000" w:themeColor="text1"/>
+              </w:rPr>
+              <w:t>Please specify</w:t>
+            </w:r>
+          </w:p>
+        </w:tc>
+      </w:tr>
+      <w:tr>
+        <w:tblPrEx>
+          <w:tblLook w:val="0000" w:firstRow="0" w:lastRow="0" w:firstColumn="0" w:lastColumn="0" w:noHBand="0" w:noVBand="0"/>
+        </w:tblPrEx>
+        <w:trPr>
+          <w:trHeight w:val="750"/>
+        </w:trPr>
+        <w:tc>
+          <w:tcPr>
+            <w:tcW w:w="6912" w:type="dxa"/>
+          </w:tcPr>
+          <w:p>
+            <w:pPr>
+              <w:ind w:left="108"/>
+              <w:rPr>
+                <w:color w:val="000000" w:themeColor="text1"/>
+              </w:rPr>
+            </w:pPr>
+            <w:r>
+              <w:rPr>
+                <w:color w:val="000000" w:themeColor="text1"/>
+              </w:rPr>
+              <w:t>Are any/all of the components of the application the IP of Nucleus Global?</w:t>
             </w:r>
           </w:p>
         </w:tc>
@@ -7328,7 +7571,6 @@
           <w:p>
             <w:pPr>
               <w:rPr>
-                <w:rFonts w:ascii="Calibri" w:hAnsi="Calibri"/>
                 <w:color w:val="000000" w:themeColor="text1"/>
               </w:rPr>
             </w:pPr>
@@ -7337,6 +7579,50 @@
                 <w:color w:val="000000" w:themeColor="text1"/>
               </w:rPr>
               <w:t xml:space="preserve">Yes </w:t>
+            </w:r>
+            <w:r>
+              <w:rPr>
+                <w:rFonts w:ascii="Calibri" w:hAnsi="Calibri"/>
+                <w:color w:val="000000" w:themeColor="text1"/>
+              </w:rPr>
+              <w:fldChar w:fldCharType="begin">
+                <w:ffData>
+                  <w:name w:val=""/>
+                  <w:enabled/>
+                  <w:calcOnExit w:val="0"/>
+                  <w:checkBox>
+                    <w:size w:val="20"/>
+                    <w:default w:val="1"/>
+                  </w:checkBox>
+                </w:ffData>
+              </w:fldChar>
+            </w:r>
+            <w:r>
+              <w:rPr>
+                <w:rFonts w:ascii="Calibri" w:hAnsi="Calibri"/>
+                <w:color w:val="000000" w:themeColor="text1"/>
+              </w:rPr>
+              <w:instrText xml:space="preserve"> FORMCHECKBOX </w:instrText>
+            </w:r>
+            <w:r>
+              <w:rPr>
+                <w:rFonts w:ascii="Calibri" w:hAnsi="Calibri"/>
+                <w:color w:val="000000" w:themeColor="text1"/>
+              </w:rPr>
+            </w:r>
+            <w:r>
+              <w:rPr>
+                <w:rFonts w:ascii="Calibri" w:hAnsi="Calibri"/>
+                <w:color w:val="000000" w:themeColor="text1"/>
+              </w:rPr>
+              <w:fldChar w:fldCharType="end"/>
+            </w:r>
+            <w:r>
+              <w:rPr>
+                <w:rFonts w:ascii="Calibri" w:hAnsi="Calibri"/>
+                <w:color w:val="000000" w:themeColor="text1"/>
+              </w:rPr>
+              <w:t xml:space="preserve"> No </w:t>
             </w:r>
             <w:r>
               <w:rPr>
@@ -7382,249 +7668,6 @@
               </w:rPr>
               <w:fldChar w:fldCharType="end"/>
             </w:r>
-            <w:r>
-              <w:rPr>
-                <w:rFonts w:ascii="Calibri" w:hAnsi="Calibri"/>
-                <w:color w:val="000000" w:themeColor="text1"/>
-              </w:rPr>
-              <w:t xml:space="preserve"> No </w:t>
-            </w:r>
-            <w:r>
-              <w:rPr>
-                <w:rFonts w:ascii="Calibri" w:hAnsi="Calibri"/>
-                <w:color w:val="000000" w:themeColor="text1"/>
-              </w:rPr>
-              <w:fldChar w:fldCharType="begin">
-                <w:ffData>
-                  <w:name w:val="Check2"/>
-                  <w:enabled/>
-                  <w:calcOnExit w:val="0"/>
-                  <w:checkBox>
-                    <w:sizeAuto/>
-                    <w:default w:val="0"/>
-                  </w:checkBox>
-                </w:ffData>
-              </w:fldChar>
-            </w:r>
-            <w:r>
-              <w:rPr>
-                <w:rFonts w:ascii="Calibri" w:hAnsi="Calibri"/>
-                <w:color w:val="000000" w:themeColor="text1"/>
-              </w:rPr>
-              <w:instrText xml:space="preserve"> FORMCHECKBOX </w:instrText>
-            </w:r>
-            <w:r>
-              <w:rPr>
-                <w:rFonts w:ascii="Calibri" w:hAnsi="Calibri"/>
-                <w:color w:val="000000" w:themeColor="text1"/>
-              </w:rPr>
-            </w:r>
-            <w:r>
-              <w:rPr>
-                <w:rFonts w:ascii="Calibri" w:hAnsi="Calibri"/>
-                <w:color w:val="000000" w:themeColor="text1"/>
-              </w:rPr>
-              <w:fldChar w:fldCharType="separate"/>
-            </w:r>
-            <w:r>
-              <w:rPr>
-                <w:rFonts w:ascii="Calibri" w:hAnsi="Calibri"/>
-                <w:color w:val="000000" w:themeColor="text1"/>
-              </w:rPr>
-              <w:fldChar w:fldCharType="end"/>
-            </w:r>
-          </w:p>
-        </w:tc>
-      </w:tr>
-      <w:tr>
-        <w:tblPrEx>
-          <w:tblLook w:val="0000" w:firstRow="0" w:lastRow="0" w:firstColumn="0" w:lastColumn="0" w:noHBand="0" w:noVBand="0"/>
-        </w:tblPrEx>
-        <w:trPr>
-          <w:trHeight w:val="461"/>
-        </w:trPr>
-        <w:tc>
-          <w:tcPr>
-            <w:tcW w:w="6912" w:type="dxa"/>
-          </w:tcPr>
-          <w:p>
-            <w:pPr>
-              <w:pStyle w:val="ListParagraph"/>
-              <w:numPr>
-                <w:ilvl w:val="0"/>
-                <w:numId w:val="3"/>
-              </w:numPr>
-              <w:rPr>
-                <w:color w:val="000000" w:themeColor="text1"/>
-              </w:rPr>
-            </w:pPr>
-            <w:r>
-              <w:rPr>
-                <w:rFonts w:ascii="Calibri" w:hAnsi="Calibri"/>
-                <w:color w:val="000000" w:themeColor="text1"/>
-              </w:rPr>
-              <w:t>If yes, please specify</w:t>
-            </w:r>
-          </w:p>
-        </w:tc>
-        <w:tc>
-          <w:tcPr>
-            <w:tcW w:w="2330" w:type="dxa"/>
-          </w:tcPr>
-          <w:p>
-            <w:pPr>
-              <w:ind w:left="108"/>
-              <w:rPr>
-                <w:color w:val="000000" w:themeColor="text1"/>
-              </w:rPr>
-            </w:pPr>
-            <w:r>
-              <w:rPr>
-                <w:rFonts w:ascii="Calibri" w:hAnsi="Calibri"/>
-                <w:color w:val="000000" w:themeColor="text1"/>
-              </w:rPr>
-              <w:t>Please specify</w:t>
-            </w:r>
-          </w:p>
-        </w:tc>
-      </w:tr>
-      <w:tr>
-        <w:tblPrEx>
-          <w:tblLook w:val="0000" w:firstRow="0" w:lastRow="0" w:firstColumn="0" w:lastColumn="0" w:noHBand="0" w:noVBand="0"/>
-        </w:tblPrEx>
-        <w:trPr>
-          <w:trHeight w:val="750"/>
-        </w:trPr>
-        <w:tc>
-          <w:tcPr>
-            <w:tcW w:w="6912" w:type="dxa"/>
-          </w:tcPr>
-          <w:p>
-            <w:pPr>
-              <w:ind w:left="108"/>
-              <w:rPr>
-                <w:color w:val="000000" w:themeColor="text1"/>
-              </w:rPr>
-            </w:pPr>
-            <w:r>
-              <w:rPr>
-                <w:color w:val="000000" w:themeColor="text1"/>
-              </w:rPr>
-              <w:t>Are any/all of the components of the application the IP of Nucleus Global?</w:t>
-            </w:r>
-          </w:p>
-        </w:tc>
-        <w:tc>
-          <w:tcPr>
-            <w:tcW w:w="2330" w:type="dxa"/>
-          </w:tcPr>
-          <w:p>
-            <w:pPr>
-              <w:rPr>
-                <w:color w:val="000000" w:themeColor="text1"/>
-              </w:rPr>
-            </w:pPr>
-            <w:r>
-              <w:rPr>
-                <w:color w:val="000000" w:themeColor="text1"/>
-              </w:rPr>
-              <w:t xml:space="preserve">Yes </w:t>
-            </w:r>
-            <w:r>
-              <w:rPr>
-                <w:rFonts w:ascii="Calibri" w:hAnsi="Calibri"/>
-                <w:color w:val="000000" w:themeColor="text1"/>
-              </w:rPr>
-              <w:fldChar w:fldCharType="begin">
-                <w:ffData>
-                  <w:name w:val="Check2"/>
-                  <w:enabled/>
-                  <w:calcOnExit w:val="0"/>
-                  <w:checkBox>
-                    <w:sizeAuto/>
-                    <w:default w:val="0"/>
-                  </w:checkBox>
-                </w:ffData>
-              </w:fldChar>
-            </w:r>
-            <w:r>
-              <w:rPr>
-                <w:rFonts w:ascii="Calibri" w:hAnsi="Calibri"/>
-                <w:color w:val="000000" w:themeColor="text1"/>
-              </w:rPr>
-              <w:instrText xml:space="preserve"> FORMCHECKBOX </w:instrText>
-            </w:r>
-            <w:r>
-              <w:rPr>
-                <w:rFonts w:ascii="Calibri" w:hAnsi="Calibri"/>
-                <w:color w:val="000000" w:themeColor="text1"/>
-              </w:rPr>
-            </w:r>
-            <w:r>
-              <w:rPr>
-                <w:rFonts w:ascii="Calibri" w:hAnsi="Calibri"/>
-                <w:color w:val="000000" w:themeColor="text1"/>
-              </w:rPr>
-              <w:fldChar w:fldCharType="separate"/>
-            </w:r>
-            <w:r>
-              <w:rPr>
-                <w:rFonts w:ascii="Calibri" w:hAnsi="Calibri"/>
-                <w:color w:val="000000" w:themeColor="text1"/>
-              </w:rPr>
-              <w:fldChar w:fldCharType="end"/>
-            </w:r>
-            <w:r>
-              <w:rPr>
-                <w:rFonts w:ascii="Calibri" w:hAnsi="Calibri"/>
-                <w:color w:val="000000" w:themeColor="text1"/>
-              </w:rPr>
-              <w:t xml:space="preserve"> No </w:t>
-            </w:r>
-            <w:r>
-              <w:rPr>
-                <w:rFonts w:ascii="Calibri" w:hAnsi="Calibri"/>
-                <w:color w:val="000000" w:themeColor="text1"/>
-              </w:rPr>
-              <w:fldChar w:fldCharType="begin">
-                <w:ffData>
-                  <w:name w:val="Check2"/>
-                  <w:enabled/>
-                  <w:calcOnExit w:val="0"/>
-                  <w:checkBox>
-                    <w:sizeAuto/>
-                    <w:default w:val="0"/>
-                  </w:checkBox>
-                </w:ffData>
-              </w:fldChar>
-            </w:r>
-            <w:r>
-              <w:rPr>
-                <w:rFonts w:ascii="Calibri" w:hAnsi="Calibri"/>
-                <w:color w:val="000000" w:themeColor="text1"/>
-              </w:rPr>
-              <w:instrText xml:space="preserve"> FORMCHECKBOX </w:instrText>
-            </w:r>
-            <w:r>
-              <w:rPr>
-                <w:rFonts w:ascii="Calibri" w:hAnsi="Calibri"/>
-                <w:color w:val="000000" w:themeColor="text1"/>
-              </w:rPr>
-            </w:r>
-            <w:r>
-              <w:rPr>
-                <w:rFonts w:ascii="Calibri" w:hAnsi="Calibri"/>
-                <w:color w:val="000000" w:themeColor="text1"/>
-              </w:rPr>
-              <w:fldChar w:fldCharType="separate"/>
-            </w:r>
-            <w:r>
-              <w:rPr>
-                <w:rFonts w:ascii="Calibri" w:hAnsi="Calibri"/>
-                <w:color w:val="000000" w:themeColor="text1"/>
-              </w:rPr>
-              <w:fldChar w:fldCharType="end"/>
-            </w:r>
           </w:p>
         </w:tc>
       </w:tr>
@@ -7730,11 +7773,19 @@
           <w:color w:val="000000" w:themeColor="text1"/>
         </w:rPr>
       </w:pPr>
+      <w:proofErr w:type="gramStart"/>
       <w:r>
         <w:rPr>
           <w:color w:val="000000" w:themeColor="text1"/>
         </w:rPr>
-        <w:t>Name:__________________________  Title:________________________</w:t>
+        <w:t>Name:_</w:t>
+      </w:r>
+      <w:proofErr w:type="gramEnd"/>
+      <w:r>
+        <w:rPr>
+          <w:color w:val="000000" w:themeColor="text1"/>
+        </w:rPr>
+        <w:t>_________________________  Title:________________________</w:t>
       </w:r>
     </w:p>
     <w:p>
@@ -7750,11 +7801,19 @@
           <w:color w:val="000000" w:themeColor="text1"/>
         </w:rPr>
       </w:pPr>
+      <w:proofErr w:type="gramStart"/>
       <w:r>
         <w:rPr>
           <w:color w:val="000000" w:themeColor="text1"/>
         </w:rPr>
-        <w:t>Signature:_______________________  Date:________________________</w:t>
+        <w:t>Signature:_</w:t>
+      </w:r>
+      <w:proofErr w:type="gramEnd"/>
+      <w:r>
+        <w:rPr>
+          <w:color w:val="000000" w:themeColor="text1"/>
+        </w:rPr>
+        <w:t>______________________  Date:________________________</w:t>
       </w:r>
     </w:p>
     <w:p>
@@ -7785,11 +7844,19 @@
           <w:color w:val="000000" w:themeColor="text1"/>
         </w:rPr>
       </w:pPr>
+      <w:proofErr w:type="gramStart"/>
       <w:r>
         <w:rPr>
           <w:color w:val="000000" w:themeColor="text1"/>
         </w:rPr>
-        <w:t>Name:__________________________  Title:________________________</w:t>
+        <w:t>Name:_</w:t>
+      </w:r>
+      <w:proofErr w:type="gramEnd"/>
+      <w:r>
+        <w:rPr>
+          <w:color w:val="000000" w:themeColor="text1"/>
+        </w:rPr>
+        <w:t>_________________________  Title:________________________</w:t>
       </w:r>
     </w:p>
     <w:p>
@@ -7805,11 +7872,19 @@
           <w:color w:val="000000" w:themeColor="text1"/>
         </w:rPr>
       </w:pPr>
+      <w:proofErr w:type="gramStart"/>
       <w:r>
         <w:rPr>
           <w:color w:val="000000" w:themeColor="text1"/>
         </w:rPr>
-        <w:t>Signature:_______________________  Date:________________________</w:t>
+        <w:t>Signature:_</w:t>
+      </w:r>
+      <w:proofErr w:type="gramEnd"/>
+      <w:r>
+        <w:rPr>
+          <w:color w:val="000000" w:themeColor="text1"/>
+        </w:rPr>
+        <w:t>______________________  Date:________________________</w:t>
       </w:r>
     </w:p>
     <w:p>
@@ -7841,11 +7916,19 @@
           <w:color w:val="000000" w:themeColor="text1"/>
         </w:rPr>
       </w:pPr>
+      <w:proofErr w:type="gramStart"/>
       <w:r>
         <w:rPr>
           <w:color w:val="000000" w:themeColor="text1"/>
         </w:rPr>
-        <w:t>Name:__________________________  Title:________________________</w:t>
+        <w:t>Name:_</w:t>
+      </w:r>
+      <w:proofErr w:type="gramEnd"/>
+      <w:r>
+        <w:rPr>
+          <w:color w:val="000000" w:themeColor="text1"/>
+        </w:rPr>
+        <w:t>_________________________  Title:________________________</w:t>
       </w:r>
     </w:p>
     <w:p>
@@ -7861,11 +7944,19 @@
           <w:color w:val="000000" w:themeColor="text1"/>
         </w:rPr>
       </w:pPr>
+      <w:proofErr w:type="gramStart"/>
       <w:r>
         <w:rPr>
           <w:color w:val="000000" w:themeColor="text1"/>
         </w:rPr>
-        <w:t>Signature:_______________________  Date:________________________</w:t>
+        <w:t>Signature:_</w:t>
+      </w:r>
+      <w:proofErr w:type="gramEnd"/>
+      <w:r>
+        <w:rPr>
+          <w:color w:val="000000" w:themeColor="text1"/>
+        </w:rPr>
+        <w:t>______________________  Date:________________________</w:t>
       </w:r>
     </w:p>
     <w:sectPr>
@@ -7945,7 +8036,18 @@
         <w:szCs w:val="20"/>
         <w:lang w:val="en-US"/>
       </w:rPr>
-      <w:t>FOR INTERNAL USE ONLY: 2016.ADSP-AD</w:t>
+      <w:t>FOR INTERNAL USE ONLY: 2016.ADSP-</w:t>
+    </w:r>
+    <w:proofErr w:type="gramStart"/>
+    <w:r>
+      <w:rPr>
+        <w:rFonts w:ascii="Arial" w:eastAsia="Calibri" w:hAnsi="Arial"/>
+        <w:color w:val="008080"/>
+        <w:sz w:val="20"/>
+        <w:szCs w:val="20"/>
+        <w:lang w:val="en-US"/>
+      </w:rPr>
+      <w:t>AD</w:t>
     </w:r>
     <w:r>
       <w:rPr>
@@ -7955,7 +8057,18 @@
         <w:szCs w:val="20"/>
         <w:lang w:val="en-US"/>
       </w:rPr>
-      <w:t>.R2</w:t>
+      <w:t>.R</w:t>
+    </w:r>
+    <w:proofErr w:type="gramEnd"/>
+    <w:r>
+      <w:rPr>
+        <w:rFonts w:ascii="Arial" w:eastAsia="Calibri" w:hAnsi="Arial"/>
+        <w:color w:val="008080"/>
+        <w:sz w:val="20"/>
+        <w:szCs w:val="20"/>
+        <w:lang w:val="en-US"/>
+      </w:rPr>
+      <w:t>2</w:t>
     </w:r>
     <w:r>
       <w:rPr>
@@ -8584,6 +8697,7 @@
     <w:lsdException w:name="HTML Sample" w:semiHidden="1" w:unhideWhenUsed="1"/>
     <w:lsdException w:name="HTML Typewriter" w:semiHidden="1" w:unhideWhenUsed="1"/>
     <w:lsdException w:name="HTML Variable" w:semiHidden="1" w:unhideWhenUsed="1"/>
+    <w:lsdException w:name="Normal Table" w:semiHidden="1" w:unhideWhenUsed="1"/>
     <w:lsdException w:name="annotation subject" w:semiHidden="1" w:unhideWhenUsed="1"/>
     <w:lsdException w:name="No List" w:semiHidden="1" w:unhideWhenUsed="1"/>
     <w:lsdException w:name="Outline List 1" w:semiHidden="1" w:unhideWhenUsed="1"/>
@@ -8629,9 +8743,11 @@
     <w:lsdException w:name="Table Subtle 1" w:semiHidden="1" w:unhideWhenUsed="1"/>
     <w:lsdException w:name="Table Subtle 2" w:semiHidden="1" w:unhideWhenUsed="1"/>
     <w:lsdException w:name="Table Web 1" w:semiHidden="1" w:unhideWhenUsed="1"/>
+    <w:lsdException w:name="Table Web 2" w:semiHidden="1" w:unhideWhenUsed="1"/>
     <w:lsdException w:name="Table Web 3" w:semiHidden="1" w:unhideWhenUsed="1"/>
     <w:lsdException w:name="Balloon Text" w:semiHidden="1" w:unhideWhenUsed="1"/>
     <w:lsdException w:name="Table Grid" w:uiPriority="59"/>
+    <w:lsdException w:name="Table Theme" w:semiHidden="1" w:unhideWhenUsed="1"/>
     <w:lsdException w:name="Placeholder Text" w:semiHidden="1"/>
     <w:lsdException w:name="No Spacing" w:uiPriority="1" w:qFormat="1"/>
     <w:lsdException w:name="Light Shading" w:uiPriority="60"/>
@@ -9516,7 +9632,7 @@
 </file>
 
 <file path=customXml/itemProps1.xml><?xml version="1.0" encoding="utf-8"?>
-<ds:datastoreItem xmlns:ds="http://schemas.openxmlformats.org/officeDocument/2006/customXml" ds:itemID="{63B7D782-5130-1244-B03F-876AA6651048}">
+<ds:datastoreItem xmlns:ds="http://schemas.openxmlformats.org/officeDocument/2006/customXml" ds:itemID="{386B1538-8A6F-8849-9284-BEB9CF94C334}">
   <ds:schemaRefs>
     <ds:schemaRef ds:uri="http://schemas.openxmlformats.org/officeDocument/2006/bibliography"/>
   </ds:schemaRefs>

</xml_diff>

<commit_message>
updated title images so they all align, tidied up code
</commit_message>
<xml_diff>
--- a/SecurityProtocolChecklist.docx
+++ b/SecurityProtocolChecklist.docx
@@ -1187,6 +1187,26 @@
         </w:rPr>
         <w:t xml:space="preserve"> </w:t>
       </w:r>
+      <w:r>
+        <w:rPr>
+          <w:rFonts w:ascii="Calibri" w:hAnsi="Calibri"/>
+          <w:color w:val="000000" w:themeColor="text1"/>
+          <w:sz w:val="28"/>
+          <w:szCs w:val="28"/>
+        </w:rPr>
+        <w:t xml:space="preserve">Stacey Everett and Dan </w:t>
+      </w:r>
+      <w:proofErr w:type="spellStart"/>
+      <w:r>
+        <w:rPr>
+          <w:rFonts w:ascii="Calibri" w:hAnsi="Calibri"/>
+          <w:color w:val="000000" w:themeColor="text1"/>
+          <w:sz w:val="28"/>
+          <w:szCs w:val="28"/>
+        </w:rPr>
+        <w:t>Hutta</w:t>
+      </w:r>
+      <w:proofErr w:type="spellEnd"/>
     </w:p>
     <w:p>
       <w:pPr>
@@ -1282,6 +1302,15 @@
           <w:szCs w:val="28"/>
         </w:rPr>
         <w:t xml:space="preserve"> </w:t>
+      </w:r>
+      <w:r>
+        <w:rPr>
+          <w:rFonts w:ascii="Calibri" w:hAnsi="Calibri"/>
+          <w:color w:val="000000" w:themeColor="text1"/>
+          <w:sz w:val="28"/>
+          <w:szCs w:val="28"/>
+        </w:rPr>
+        <w:t>January 2017</w:t>
       </w:r>
     </w:p>
     <w:p>
@@ -4003,10 +4032,8 @@
                 <w:rFonts w:ascii="Calibri" w:hAnsi="Calibri"/>
                 <w:color w:val="000000" w:themeColor="text1"/>
               </w:rPr>
-              <w:t xml:space="preserve"> No </w:t>
-            </w:r>
-            <w:bookmarkStart w:id="2" w:name="_GoBack"/>
-            <w:bookmarkEnd w:id="2"/>
+              <w:t xml:space="preserve"> No</w:t>
+            </w:r>
             <w:r>
               <w:rPr>
                 <w:rFonts w:ascii="Calibri" w:hAnsi="Calibri"/>
@@ -4014,12 +4041,12 @@
               </w:rPr>
               <w:fldChar w:fldCharType="begin">
                 <w:ffData>
-                  <w:name w:val="Check2"/>
+                  <w:name w:val=""/>
                   <w:enabled/>
                   <w:calcOnExit w:val="0"/>
                   <w:checkBox>
-                    <w:sizeAuto/>
-                    <w:default w:val="0"/>
+                    <w:size w:val="20"/>
+                    <w:default w:val="1"/>
                   </w:checkBox>
                 </w:ffData>
               </w:fldChar>
@@ -4036,13 +4063,6 @@
                 <w:rFonts w:ascii="Calibri" w:hAnsi="Calibri"/>
                 <w:color w:val="000000" w:themeColor="text1"/>
               </w:rPr>
-            </w:r>
-            <w:r>
-              <w:rPr>
-                <w:rFonts w:ascii="Calibri" w:hAnsi="Calibri"/>
-                <w:color w:val="000000" w:themeColor="text1"/>
-              </w:rPr>
-              <w:fldChar w:fldCharType="separate"/>
             </w:r>
             <w:r>
               <w:rPr>
@@ -4161,12 +4181,12 @@
               </w:rPr>
               <w:fldChar w:fldCharType="begin">
                 <w:ffData>
-                  <w:name w:val="Check2"/>
+                  <w:name w:val=""/>
                   <w:enabled/>
                   <w:calcOnExit w:val="0"/>
                   <w:checkBox>
-                    <w:sizeAuto/>
-                    <w:default w:val="0"/>
+                    <w:size w:val="20"/>
+                    <w:default w:val="1"/>
                   </w:checkBox>
                 </w:ffData>
               </w:fldChar>
@@ -4183,13 +4203,6 @@
                 <w:rFonts w:ascii="Calibri" w:hAnsi="Calibri"/>
                 <w:color w:val="000000" w:themeColor="text1"/>
               </w:rPr>
-            </w:r>
-            <w:r>
-              <w:rPr>
-                <w:rFonts w:ascii="Calibri" w:hAnsi="Calibri"/>
-                <w:color w:val="000000" w:themeColor="text1"/>
-              </w:rPr>
-              <w:fldChar w:fldCharType="separate"/>
             </w:r>
             <w:r>
               <w:rPr>
@@ -4308,12 +4321,12 @@
               </w:rPr>
               <w:fldChar w:fldCharType="begin">
                 <w:ffData>
-                  <w:name w:val="Check2"/>
+                  <w:name w:val=""/>
                   <w:enabled/>
                   <w:calcOnExit w:val="0"/>
                   <w:checkBox>
-                    <w:sizeAuto/>
-                    <w:default w:val="0"/>
+                    <w:size w:val="20"/>
+                    <w:default w:val="1"/>
                   </w:checkBox>
                 </w:ffData>
               </w:fldChar>
@@ -4330,13 +4343,6 @@
                 <w:rFonts w:ascii="Calibri" w:hAnsi="Calibri"/>
                 <w:color w:val="000000" w:themeColor="text1"/>
               </w:rPr>
-            </w:r>
-            <w:r>
-              <w:rPr>
-                <w:rFonts w:ascii="Calibri" w:hAnsi="Calibri"/>
-                <w:color w:val="000000" w:themeColor="text1"/>
-              </w:rPr>
-              <w:fldChar w:fldCharType="separate"/>
             </w:r>
             <w:r>
               <w:rPr>
@@ -4455,12 +4461,12 @@
               </w:rPr>
               <w:fldChar w:fldCharType="begin">
                 <w:ffData>
-                  <w:name w:val="Check2"/>
+                  <w:name w:val=""/>
                   <w:enabled/>
                   <w:calcOnExit w:val="0"/>
                   <w:checkBox>
-                    <w:sizeAuto/>
-                    <w:default w:val="0"/>
+                    <w:size w:val="20"/>
+                    <w:default w:val="1"/>
                   </w:checkBox>
                 </w:ffData>
               </w:fldChar>
@@ -4477,13 +4483,6 @@
                 <w:rFonts w:ascii="Calibri" w:hAnsi="Calibri"/>
                 <w:color w:val="000000" w:themeColor="text1"/>
               </w:rPr>
-            </w:r>
-            <w:r>
-              <w:rPr>
-                <w:rFonts w:ascii="Calibri" w:hAnsi="Calibri"/>
-                <w:color w:val="000000" w:themeColor="text1"/>
-              </w:rPr>
-              <w:fldChar w:fldCharType="separate"/>
             </w:r>
             <w:r>
               <w:rPr>
@@ -6172,6 +6171,7 @@
               </w:rPr>
               <w:t xml:space="preserve"> No </w:t>
             </w:r>
+            <w:bookmarkStart w:id="2" w:name="_GoBack"/>
             <w:r>
               <w:rPr>
                 <w:rFonts w:ascii="Calibri" w:hAnsi="Calibri"/>
@@ -6179,12 +6179,12 @@
               </w:rPr>
               <w:fldChar w:fldCharType="begin">
                 <w:ffData>
-                  <w:name w:val="Check2"/>
+                  <w:name w:val=""/>
                   <w:enabled/>
                   <w:calcOnExit w:val="0"/>
                   <w:checkBox>
-                    <w:sizeAuto/>
-                    <w:default w:val="0"/>
+                    <w:size w:val="20"/>
+                    <w:default w:val="1"/>
                   </w:checkBox>
                 </w:ffData>
               </w:fldChar>
@@ -6207,15 +6207,9 @@
                 <w:rFonts w:ascii="Calibri" w:hAnsi="Calibri"/>
                 <w:color w:val="000000" w:themeColor="text1"/>
               </w:rPr>
-              <w:fldChar w:fldCharType="separate"/>
-            </w:r>
-            <w:r>
-              <w:rPr>
-                <w:rFonts w:ascii="Calibri" w:hAnsi="Calibri"/>
-                <w:color w:val="000000" w:themeColor="text1"/>
-              </w:rPr>
               <w:fldChar w:fldCharType="end"/>
             </w:r>
+            <w:bookmarkEnd w:id="2"/>
             <w:r>
               <w:rPr>
                 <w:rFonts w:ascii="Calibri" w:hAnsi="Calibri"/>
@@ -9632,7 +9626,7 @@
 </file>
 
 <file path=customXml/itemProps1.xml><?xml version="1.0" encoding="utf-8"?>
-<ds:datastoreItem xmlns:ds="http://schemas.openxmlformats.org/officeDocument/2006/customXml" ds:itemID="{386B1538-8A6F-8849-9284-BEB9CF94C334}">
+<ds:datastoreItem xmlns:ds="http://schemas.openxmlformats.org/officeDocument/2006/customXml" ds:itemID="{39F1C2FA-FF6C-D94F-A329-D7FEB33DD31D}">
   <ds:schemaRefs>
     <ds:schemaRef ds:uri="http://schemas.openxmlformats.org/officeDocument/2006/bibliography"/>
   </ds:schemaRefs>

</xml_diff>